<commit_message>
8th delivery - on EnhanceGraphic branch: - Locking method stop_move_avatar()
</commit_message>
<xml_diff>
--- a/Historique_de_conception.docx
+++ b/Historique_de_conception.docx
@@ -117,29 +117,7 @@
         <w:rPr>
           <w:rFonts w:ascii="Agency FB" w:hAnsi="Agency FB"/>
         </w:rPr>
-        <w:t xml:space="preserve"> Création d’un fichier </w:t>
-      </w:r>
-      <w:proofErr w:type="gramStart"/>
-      <w:r>
-        <w:rPr>
-          <w:rFonts w:ascii="Agency FB" w:hAnsi="Agency FB"/>
-        </w:rPr>
-        <w:t>«.</w:t>
-      </w:r>
-      <w:proofErr w:type="spellStart"/>
-      <w:r>
-        <w:rPr>
-          <w:rFonts w:ascii="Agency FB" w:hAnsi="Agency FB"/>
-        </w:rPr>
-        <w:t>gitignore</w:t>
-      </w:r>
-      <w:proofErr w:type="spellEnd"/>
-      <w:proofErr w:type="gramEnd"/>
-      <w:r>
-        <w:rPr>
-          <w:rFonts w:ascii="Agency FB" w:hAnsi="Agency FB"/>
-        </w:rPr>
-        <w:t> » protégeant le</w:t>
+        <w:t xml:space="preserve"> Création d’un fichier «.gitignore » protégeant le</w:t>
       </w:r>
       <w:r>
         <w:rPr>
@@ -165,28 +143,12 @@
         </w:rPr>
         <w:t xml:space="preserve"> « </w:t>
       </w:r>
-      <w:proofErr w:type="spellStart"/>
-      <w:r>
-        <w:rPr>
-          <w:rFonts w:ascii="Agency FB" w:hAnsi="Agency FB"/>
-        </w:rPr>
-        <w:t>Include</w:t>
-      </w:r>
-      <w:proofErr w:type="spellEnd"/>
-      <w:r>
-        <w:rPr>
-          <w:rFonts w:ascii="Agency FB" w:hAnsi="Agency FB"/>
-        </w:rPr>
-        <w:t xml:space="preserve">, Lib, Script et </w:t>
-      </w:r>
-      <w:proofErr w:type="spellStart"/>
-      <w:r>
-        <w:rPr>
-          <w:rFonts w:ascii="Agency FB" w:hAnsi="Agency FB"/>
-        </w:rPr>
-        <w:t>Tcl</w:t>
-      </w:r>
-      <w:proofErr w:type="spellEnd"/>
+      <w:r>
+        <w:rPr>
+          <w:rFonts w:ascii="Agency FB" w:hAnsi="Agency FB"/>
+        </w:rPr>
+        <w:t>Include, Lib, Script et Tcl</w:t>
+      </w:r>
       <w:r>
         <w:rPr>
           <w:rFonts w:ascii="Agency FB" w:hAnsi="Agency FB"/>
@@ -221,21 +183,7 @@
         <w:rPr>
           <w:rFonts w:ascii="Agency FB" w:hAnsi="Agency FB"/>
         </w:rPr>
-        <w:t xml:space="preserve">Création du fichier « Requirements.txt » situé </w:t>
-      </w:r>
-      <w:proofErr w:type="gramStart"/>
-      <w:r>
-        <w:rPr>
-          <w:rFonts w:ascii="Agency FB" w:hAnsi="Agency FB"/>
-        </w:rPr>
-        <w:t>dans  «</w:t>
-      </w:r>
-      <w:proofErr w:type="gramEnd"/>
-      <w:r>
-        <w:rPr>
-          <w:rFonts w:ascii="Agency FB" w:hAnsi="Agency FB"/>
-        </w:rPr>
-        <w:t> /</w:t>
+        <w:t>Création du fichier « Requirements.txt » situé dans  « /</w:t>
       </w:r>
       <w:r>
         <w:rPr>
@@ -265,81 +213,39 @@
         <w:rPr>
           <w:rFonts w:ascii="Agency FB" w:hAnsi="Agency FB"/>
         </w:rPr>
-        <w:t xml:space="preserve">Création du dépôt distant « P3_Labyrinthe », sur GitHub, avec </w:t>
-      </w:r>
-      <w:proofErr w:type="gramStart"/>
-      <w:r>
-        <w:rPr>
-          <w:rFonts w:ascii="Agency FB" w:hAnsi="Agency FB"/>
-        </w:rPr>
-        <w:t>un  «</w:t>
-      </w:r>
-      <w:proofErr w:type="gramEnd"/>
-      <w:r>
-        <w:rPr>
-          <w:rFonts w:ascii="Agency FB" w:hAnsi="Agency FB"/>
-        </w:rPr>
-        <w:t> Commit » et un « Push » du répertoire « /P3_Labyrinthe » local.</w:t>
-      </w:r>
-    </w:p>
-    <w:p>
-      <w:pPr>
-        <w:pStyle w:val="Paragraphedeliste"/>
-        <w:numPr>
-          <w:ilvl w:val="0"/>
-          <w:numId w:val="1"/>
-        </w:numPr>
-        <w:rPr>
-          <w:rFonts w:ascii="Agency FB" w:hAnsi="Agency FB"/>
-        </w:rPr>
-      </w:pPr>
-      <w:r>
-        <w:rPr>
-          <w:rFonts w:ascii="Agency FB" w:hAnsi="Agency FB"/>
-        </w:rPr>
-        <w:t>Création d</w:t>
-      </w:r>
-      <w:r>
-        <w:rPr>
-          <w:rFonts w:ascii="Agency FB" w:hAnsi="Agency FB"/>
-        </w:rPr>
-        <w:t xml:space="preserve">e la branche « To </w:t>
-      </w:r>
-      <w:proofErr w:type="spellStart"/>
-      <w:r>
-        <w:rPr>
-          <w:rFonts w:ascii="Agency FB" w:hAnsi="Agency FB"/>
-        </w:rPr>
-        <w:t>Build</w:t>
-      </w:r>
-      <w:proofErr w:type="spellEnd"/>
-      <w:r>
-        <w:rPr>
-          <w:rFonts w:ascii="Agency FB" w:hAnsi="Agency FB"/>
-        </w:rPr>
-        <w:t xml:space="preserve"> Maze ».</w:t>
-      </w:r>
-    </w:p>
-    <w:p>
-      <w:pPr>
-        <w:pStyle w:val="Paragraphedeliste"/>
-        <w:numPr>
-          <w:ilvl w:val="0"/>
-          <w:numId w:val="1"/>
-        </w:numPr>
-        <w:rPr>
-          <w:rFonts w:ascii="Agency FB" w:hAnsi="Agency FB"/>
-        </w:rPr>
-      </w:pPr>
-      <w:r>
-        <w:rPr>
-          <w:rFonts w:ascii="Agency FB" w:hAnsi="Agency FB"/>
+        <w:t>Création du dépôt distant « P3_Labyrinthe », sur GitHub, avec un  « Commit » et un « Push » du répertoire « /P3_Labyrinthe » local.</w:t>
+      </w:r>
+    </w:p>
+    <w:p>
+      <w:pPr>
+        <w:pStyle w:val="Paragraphedeliste"/>
+        <w:numPr>
+          <w:ilvl w:val="0"/>
+          <w:numId w:val="1"/>
+        </w:numPr>
+        <w:rPr>
+          <w:rFonts w:ascii="Agency FB" w:hAnsi="Agency FB"/>
+          <w:color w:val="00B050"/>
+        </w:rPr>
+      </w:pPr>
+      <w:r>
+        <w:rPr>
+          <w:rFonts w:ascii="Agency FB" w:hAnsi="Agency FB"/>
+          <w:color w:val="00B050"/>
+        </w:rPr>
+        <w:t>Création de la branche « ToBuildMaze » dédiée à la création de l’environnement graphique du labyrinthe.</w:t>
+      </w:r>
+      <w:r>
+        <w:rPr>
+          <w:rFonts w:ascii="Agency FB" w:hAnsi="Agency FB"/>
+          <w:color w:val="00B050"/>
         </w:rPr>
         <w:t>Récupération du fichier « macgyver_ressources.zip »</w:t>
       </w:r>
       <w:r>
         <w:rPr>
           <w:rFonts w:ascii="Agency FB" w:hAnsi="Agency FB"/>
+          <w:color w:val="00B050"/>
         </w:rPr>
         <w:t>.</w:t>
       </w:r>
@@ -353,11 +259,13 @@
         </w:numPr>
         <w:rPr>
           <w:rFonts w:ascii="Agency FB" w:hAnsi="Agency FB"/>
-        </w:rPr>
-      </w:pPr>
-      <w:r>
-        <w:rPr>
-          <w:rFonts w:ascii="Agency FB" w:hAnsi="Agency FB"/>
+          <w:color w:val="00B050"/>
+        </w:rPr>
+      </w:pPr>
+      <w:r>
+        <w:rPr>
+          <w:rFonts w:ascii="Agency FB" w:hAnsi="Agency FB"/>
+          <w:color w:val="00B050"/>
         </w:rPr>
         <w:t>Création du dossier « P3_Labyrinthe/Labyrinthe/Package ».</w:t>
       </w:r>
@@ -371,93 +279,375 @@
         </w:numPr>
         <w:rPr>
           <w:rFonts w:ascii="Agency FB" w:hAnsi="Agency FB"/>
-        </w:rPr>
-      </w:pPr>
-      <w:r>
-        <w:rPr>
-          <w:rFonts w:ascii="Agency FB" w:hAnsi="Agency FB"/>
-        </w:rPr>
-        <w:t xml:space="preserve">Création du fichier </w:t>
-      </w:r>
-      <w:proofErr w:type="gramStart"/>
-      <w:r>
-        <w:rPr>
-          <w:rFonts w:ascii="Agency FB" w:hAnsi="Agency FB"/>
-        </w:rPr>
-        <w:t>« </w:t>
-      </w:r>
-      <w:r>
-        <w:rPr>
-          <w:rFonts w:ascii="Agency FB" w:hAnsi="Agency FB"/>
-        </w:rPr>
-        <w:t> P3_Labyrinthe/Labyrinthe/</w:t>
-      </w:r>
-      <w:r>
-        <w:rPr>
-          <w:rFonts w:ascii="Agency FB" w:hAnsi="Agency FB"/>
-        </w:rPr>
-        <w:t>setup.py</w:t>
-      </w:r>
-      <w:proofErr w:type="gramEnd"/>
-      <w:r>
-        <w:rPr>
-          <w:rFonts w:ascii="Agency FB" w:hAnsi="Agency FB"/>
-        </w:rPr>
-        <w:t> ».</w:t>
-      </w:r>
-    </w:p>
-    <w:p>
-      <w:pPr>
-        <w:pStyle w:val="Paragraphedeliste"/>
-        <w:numPr>
-          <w:ilvl w:val="0"/>
-          <w:numId w:val="1"/>
-        </w:numPr>
-        <w:rPr>
-          <w:rFonts w:ascii="Agency FB" w:hAnsi="Agency FB"/>
-        </w:rPr>
-      </w:pPr>
-      <w:r>
-        <w:rPr>
-          <w:rFonts w:ascii="Agency FB" w:hAnsi="Agency FB"/>
-        </w:rPr>
-        <w:t xml:space="preserve">Création du fichier </w:t>
-      </w:r>
-      <w:proofErr w:type="gramStart"/>
-      <w:r>
-        <w:rPr>
-          <w:rFonts w:ascii="Agency FB" w:hAnsi="Agency FB"/>
-        </w:rPr>
-        <w:t xml:space="preserve">«  </w:t>
-      </w:r>
-      <w:r>
-        <w:rPr>
-          <w:rFonts w:ascii="Agency FB" w:hAnsi="Agency FB"/>
-        </w:rPr>
-        <w:t>P3_Labyrinthe/Labyrinthe/</w:t>
-      </w:r>
-      <w:r>
-        <w:rPr>
-          <w:rFonts w:ascii="Agency FB" w:hAnsi="Agency FB"/>
-        </w:rPr>
-        <w:t>main</w:t>
-      </w:r>
-      <w:r>
-        <w:rPr>
-          <w:rFonts w:ascii="Agency FB" w:hAnsi="Agency FB"/>
-        </w:rPr>
-        <w:t>.py</w:t>
-      </w:r>
-      <w:proofErr w:type="gramEnd"/>
-      <w:r>
-        <w:rPr>
-          <w:rFonts w:ascii="Agency FB" w:hAnsi="Agency FB"/>
-        </w:rPr>
-        <w:t> »</w:t>
-      </w:r>
-      <w:r>
-        <w:rPr>
-          <w:rFonts w:ascii="Agency FB" w:hAnsi="Agency FB"/>
+          <w:color w:val="00B050"/>
+        </w:rPr>
+      </w:pPr>
+      <w:r>
+        <w:rPr>
+          <w:rFonts w:ascii="Agency FB" w:hAnsi="Agency FB"/>
+          <w:color w:val="00B050"/>
+        </w:rPr>
+        <w:t>Création du fichier «  P3_Labyrinthe/Labyrinthe/setup.py ».</w:t>
+      </w:r>
+    </w:p>
+    <w:p>
+      <w:pPr>
+        <w:pStyle w:val="Paragraphedeliste"/>
+        <w:numPr>
+          <w:ilvl w:val="0"/>
+          <w:numId w:val="1"/>
+        </w:numPr>
+        <w:rPr>
+          <w:rFonts w:ascii="Agency FB" w:hAnsi="Agency FB"/>
+          <w:color w:val="00B050"/>
+        </w:rPr>
+      </w:pPr>
+      <w:r>
+        <w:rPr>
+          <w:rFonts w:ascii="Agency FB" w:hAnsi="Agency FB"/>
+          <w:color w:val="00B050"/>
+        </w:rPr>
+        <w:t>Création du fichier «  P3_Labyrinthe/Labyrinthe/main.py ».</w:t>
+      </w:r>
+    </w:p>
+    <w:p>
+      <w:pPr>
+        <w:pStyle w:val="Paragraphedeliste"/>
+        <w:numPr>
+          <w:ilvl w:val="0"/>
+          <w:numId w:val="1"/>
+        </w:numPr>
+        <w:rPr>
+          <w:rFonts w:ascii="Agency FB" w:hAnsi="Agency FB"/>
+          <w:color w:val="00B050"/>
+        </w:rPr>
+      </w:pPr>
+      <w:r>
+        <w:rPr>
+          <w:rFonts w:ascii="Agency FB" w:hAnsi="Agency FB"/>
+          <w:color w:val="00B050"/>
+        </w:rPr>
+        <w:t>Création du fichier « P3_Labyrinthe/Labyrinthe/Package/__init__.py ».</w:t>
+      </w:r>
+    </w:p>
+    <w:p>
+      <w:pPr>
+        <w:pStyle w:val="Paragraphedeliste"/>
+        <w:numPr>
+          <w:ilvl w:val="0"/>
+          <w:numId w:val="1"/>
+        </w:numPr>
+        <w:rPr>
+          <w:rFonts w:ascii="Agency FB" w:hAnsi="Agency FB"/>
+          <w:color w:val="00B050"/>
+        </w:rPr>
+      </w:pPr>
+      <w:r>
+        <w:rPr>
+          <w:rFonts w:ascii="Agency FB" w:hAnsi="Agency FB"/>
+          <w:color w:val="00B050"/>
+        </w:rPr>
+        <w:t>Création du fichier « P3_Labyrinthe/Labyrinthe/Package/Characters.py».</w:t>
+      </w:r>
+    </w:p>
+    <w:p>
+      <w:pPr>
+        <w:pStyle w:val="Paragraphedeliste"/>
+        <w:numPr>
+          <w:ilvl w:val="0"/>
+          <w:numId w:val="1"/>
+        </w:numPr>
+        <w:rPr>
+          <w:rFonts w:ascii="Agency FB" w:hAnsi="Agency FB"/>
+          <w:color w:val="00B050"/>
+        </w:rPr>
+      </w:pPr>
+      <w:r>
+        <w:rPr>
+          <w:rFonts w:ascii="Agency FB" w:hAnsi="Agency FB"/>
+          <w:color w:val="00B050"/>
+        </w:rPr>
+        <w:t>Création du fichier « P3_Labyrinthe/Labyrinthe/Package/Maze.py».</w:t>
+      </w:r>
+    </w:p>
+    <w:p>
+      <w:pPr>
+        <w:pStyle w:val="Paragraphedeliste"/>
+        <w:numPr>
+          <w:ilvl w:val="0"/>
+          <w:numId w:val="1"/>
+        </w:numPr>
+        <w:rPr>
+          <w:rFonts w:ascii="Agency FB" w:hAnsi="Agency FB"/>
+          <w:color w:val="00B050"/>
+        </w:rPr>
+      </w:pPr>
+      <w:r>
+        <w:rPr>
+          <w:rFonts w:ascii="Agency FB" w:hAnsi="Agency FB"/>
+          <w:color w:val="00B050"/>
+        </w:rPr>
+        <w:t>Création du fichier « P3_Labyrinthe/Labyrinthe/Package/Options.py».</w:t>
+      </w:r>
+    </w:p>
+    <w:p>
+      <w:pPr>
+        <w:pStyle w:val="Paragraphedeliste"/>
+        <w:numPr>
+          <w:ilvl w:val="0"/>
+          <w:numId w:val="1"/>
+        </w:numPr>
+        <w:rPr>
+          <w:rFonts w:ascii="Agency FB" w:hAnsi="Agency FB"/>
+          <w:color w:val="00B050"/>
+        </w:rPr>
+      </w:pPr>
+      <w:r>
+        <w:rPr>
+          <w:rFonts w:ascii="Agency FB" w:hAnsi="Agency FB"/>
+          <w:color w:val="00B050"/>
+        </w:rPr>
+        <w:t>Création du fichier « P3_Labyrinthe/Labyrinthe/Package/settings.ini».</w:t>
+      </w:r>
+    </w:p>
+    <w:p>
+      <w:pPr>
+        <w:pStyle w:val="Paragraphedeliste"/>
+        <w:numPr>
+          <w:ilvl w:val="0"/>
+          <w:numId w:val="1"/>
+        </w:numPr>
+        <w:rPr>
+          <w:rFonts w:ascii="Agency FB" w:hAnsi="Agency FB"/>
+          <w:color w:val="00B050"/>
+        </w:rPr>
+      </w:pPr>
+      <w:r>
+        <w:rPr>
+          <w:rFonts w:ascii="Agency FB" w:hAnsi="Agency FB"/>
+          <w:color w:val="00B050"/>
+        </w:rPr>
+        <w:t>Création du fichier « P3_Labyrinthe/Labyrinthe/Package/Window.py».</w:t>
+      </w:r>
+    </w:p>
+    <w:p>
+      <w:pPr>
+        <w:pStyle w:val="Paragraphedeliste"/>
+        <w:numPr>
+          <w:ilvl w:val="0"/>
+          <w:numId w:val="1"/>
+        </w:numPr>
+        <w:rPr>
+          <w:rFonts w:ascii="Agency FB" w:hAnsi="Agency FB"/>
+          <w:color w:val="00B050"/>
+        </w:rPr>
+      </w:pPr>
+      <w:r>
+        <w:rPr>
+          <w:rFonts w:ascii="Agency FB" w:hAnsi="Agency FB"/>
+          <w:color w:val="00B050"/>
+        </w:rPr>
+        <w:t>Création du dossier « P3_Labyrinthe/Labyrinthe/Package/Pictures/ », ce dossier contient les ressources fournies par OpenClassRooms.</w:t>
+      </w:r>
+    </w:p>
+    <w:p>
+      <w:pPr>
+        <w:pStyle w:val="Paragraphedeliste"/>
+        <w:numPr>
+          <w:ilvl w:val="0"/>
+          <w:numId w:val="1"/>
+        </w:numPr>
+        <w:rPr>
+          <w:rFonts w:ascii="Agency FB" w:hAnsi="Agency FB"/>
+          <w:color w:val="00B050"/>
+        </w:rPr>
+      </w:pPr>
+      <w:r>
+        <w:rPr>
+          <w:rFonts w:ascii="Agency FB" w:hAnsi="Agency FB"/>
+          <w:color w:val="00B050"/>
+        </w:rPr>
+        <w:t>Commit, sur la branche master, d’un premier fichier « Test_Git_Hub.py » assurant le bon fonctionnement de versionnage.</w:t>
+      </w:r>
+    </w:p>
+    <w:p>
+      <w:pPr>
+        <w:pStyle w:val="Paragraphedeliste"/>
+        <w:numPr>
+          <w:ilvl w:val="0"/>
+          <w:numId w:val="1"/>
+        </w:numPr>
+        <w:rPr>
+          <w:rFonts w:ascii="Agency FB" w:hAnsi="Agency FB"/>
+          <w:color w:val="00B050"/>
+        </w:rPr>
+      </w:pPr>
+      <w:r>
+        <w:rPr>
+          <w:rFonts w:ascii="Agency FB" w:hAnsi="Agency FB"/>
+          <w:color w:val="00B050"/>
+        </w:rPr>
+        <w:t>Commit des fichiers « .gitignore » et « Requirement.txt ».</w:t>
+      </w:r>
+    </w:p>
+    <w:p>
+      <w:pPr>
+        <w:pStyle w:val="Paragraphedeliste"/>
+        <w:numPr>
+          <w:ilvl w:val="0"/>
+          <w:numId w:val="1"/>
+        </w:numPr>
+        <w:rPr>
+          <w:rFonts w:ascii="Agency FB" w:hAnsi="Agency FB"/>
+          <w:color w:val="00B050"/>
+        </w:rPr>
+      </w:pPr>
+      <w:r>
+        <w:rPr>
+          <w:rFonts w:ascii="Agency FB" w:hAnsi="Agency FB"/>
+          <w:color w:val="00B050"/>
+        </w:rPr>
+        <w:t>Création des classes « Characters, Maze, Options, Window.</w:t>
+      </w:r>
+    </w:p>
+    <w:p>
+      <w:pPr>
+        <w:pStyle w:val="Paragraphedeliste"/>
+        <w:numPr>
+          <w:ilvl w:val="0"/>
+          <w:numId w:val="1"/>
+        </w:numPr>
+        <w:rPr>
+          <w:rFonts w:ascii="Agency FB" w:hAnsi="Agency FB"/>
+          <w:color w:val="00B050"/>
+        </w:rPr>
+      </w:pPr>
+      <w:r>
+        <w:rPr>
+          <w:rFonts w:ascii="Agency FB" w:hAnsi="Agency FB"/>
+          <w:color w:val="00B050"/>
+        </w:rPr>
+        <w:t xml:space="preserve">Ajout des images « Gardien », </w:t>
+      </w:r>
+      <w:r>
+        <w:rPr>
+          <w:rFonts w:ascii="Agency FB" w:hAnsi="Agency FB"/>
+          <w:color w:val="00B050"/>
+        </w:rPr>
+        <w:t>« MacGyver » et les objets.</w:t>
+      </w:r>
+    </w:p>
+    <w:p>
+      <w:pPr>
+        <w:pStyle w:val="Paragraphedeliste"/>
+        <w:numPr>
+          <w:ilvl w:val="0"/>
+          <w:numId w:val="1"/>
+        </w:numPr>
+        <w:rPr>
+          <w:rFonts w:ascii="Agency FB" w:hAnsi="Agency FB"/>
+          <w:color w:val="00B050"/>
+        </w:rPr>
+      </w:pPr>
+      <w:r>
+        <w:rPr>
+          <w:rFonts w:ascii="Agency FB" w:hAnsi="Agency FB"/>
+          <w:color w:val="00B050"/>
+        </w:rPr>
+        <w:t>Amélioration de la classe « Options » pour les paramétrages suivants : « Settings », « SettingsWindow », « SettingsCharacter », « SettingsObjects ». Le module Configparser est implémenté pour gérer le paramétrage via un fichier « .ini ».</w:t>
+      </w:r>
+    </w:p>
+    <w:p>
+      <w:pPr>
+        <w:pStyle w:val="Paragraphedeliste"/>
+        <w:numPr>
+          <w:ilvl w:val="0"/>
+          <w:numId w:val="1"/>
+        </w:numPr>
+        <w:rPr>
+          <w:rFonts w:ascii="Agency FB" w:hAnsi="Agency FB"/>
+          <w:color w:val="00B050"/>
+        </w:rPr>
+      </w:pPr>
+      <w:r>
+        <w:rPr>
+          <w:rFonts w:ascii="Agency FB" w:hAnsi="Agency FB"/>
+          <w:color w:val="00B050"/>
+        </w:rPr>
+        <w:t xml:space="preserve">Ajout de la </w:t>
+      </w:r>
+      <w:r>
+        <w:rPr>
+          <w:rFonts w:ascii="Agency FB" w:hAnsi="Agency FB"/>
+          <w:color w:val="00B050"/>
+        </w:rPr>
+        <w:t>fonction</w:t>
+      </w:r>
+      <w:r>
+        <w:rPr>
+          <w:rFonts w:ascii="Agency FB" w:hAnsi="Agency FB"/>
+          <w:color w:val="00B050"/>
+        </w:rPr>
+        <w:t xml:space="preserve"> « move_avatar() » pour MacGyver.</w:t>
+      </w:r>
+    </w:p>
+    <w:p>
+      <w:pPr>
+        <w:pStyle w:val="Paragraphedeliste"/>
+        <w:numPr>
+          <w:ilvl w:val="0"/>
+          <w:numId w:val="1"/>
+        </w:numPr>
+        <w:rPr>
+          <w:rFonts w:ascii="Agency FB" w:hAnsi="Agency FB"/>
+          <w:color w:val="00B050"/>
+        </w:rPr>
+      </w:pPr>
+      <w:r>
+        <w:rPr>
+          <w:rFonts w:ascii="Agency FB" w:hAnsi="Agency FB"/>
+          <w:color w:val="00B050"/>
+        </w:rPr>
+        <w:t xml:space="preserve">Ajout de l’image pour les murs. Ajout de la </w:t>
+      </w:r>
+      <w:r>
+        <w:rPr>
+          <w:rFonts w:ascii="Agency FB" w:hAnsi="Agency FB"/>
+          <w:color w:val="00B050"/>
+        </w:rPr>
+        <w:t>fonction</w:t>
+      </w:r>
+      <w:r>
+        <w:rPr>
+          <w:rFonts w:ascii="Agency FB" w:hAnsi="Agency FB"/>
+          <w:color w:val="00B050"/>
+        </w:rPr>
+        <w:t>« stop_move_avatar », pour gérer la collision avec les murs.</w:t>
+      </w:r>
+    </w:p>
+    <w:p>
+      <w:pPr>
+        <w:pStyle w:val="Paragraphedeliste"/>
+        <w:numPr>
+          <w:ilvl w:val="0"/>
+          <w:numId w:val="1"/>
+        </w:numPr>
+        <w:rPr>
+          <w:rFonts w:ascii="Agency FB" w:hAnsi="Agency FB"/>
+          <w:color w:val="00B050"/>
+        </w:rPr>
+      </w:pPr>
+      <w:r>
+        <w:rPr>
+          <w:rFonts w:ascii="Agency FB" w:hAnsi="Agency FB"/>
+          <w:color w:val="00B050"/>
+        </w:rPr>
+        <w:t>Ajout du paramétrage de l’horloge de 60 images par secondes. Ajout de la classe « SurroundingSprite() » pour gérer chaque bloc de mur en tant qu’objet</w:t>
+      </w:r>
+      <w:r>
+        <w:rPr>
+          <w:rFonts w:ascii="Agency FB" w:hAnsi="Agency FB"/>
+          <w:color w:val="00B050"/>
         </w:rPr>
         <w:t>.</w:t>
       </w:r>
@@ -471,35 +661,353 @@
         </w:numPr>
         <w:rPr>
           <w:rFonts w:ascii="Agency FB" w:hAnsi="Agency FB"/>
-        </w:rPr>
-      </w:pPr>
-      <w:r>
-        <w:rPr>
-          <w:rFonts w:ascii="Agency FB" w:hAnsi="Agency FB"/>
-        </w:rPr>
-        <w:t xml:space="preserve">Création du fichier </w:t>
-      </w:r>
-      <w:r>
-        <w:rPr>
-          <w:rFonts w:ascii="Agency FB" w:hAnsi="Agency FB"/>
-        </w:rPr>
-        <w:t>« P3_Labyrinthe/Labyrinthe/Package</w:t>
-      </w:r>
-      <w:r>
-        <w:rPr>
-          <w:rFonts w:ascii="Agency FB" w:hAnsi="Agency FB"/>
-        </w:rPr>
-        <w:t>/__init__.py</w:t>
-      </w:r>
-      <w:r>
-        <w:rPr>
-          <w:rFonts w:ascii="Agency FB" w:hAnsi="Agency FB"/>
-        </w:rPr>
-        <w:t> »</w:t>
-      </w:r>
-      <w:r>
-        <w:rPr>
-          <w:rFonts w:ascii="Agency FB" w:hAnsi="Agency FB"/>
+          <w:color w:val="00B050"/>
+        </w:rPr>
+      </w:pPr>
+      <w:r>
+        <w:rPr>
+          <w:rFonts w:ascii="Agency FB" w:hAnsi="Agency FB"/>
+          <w:color w:val="00B050"/>
+        </w:rPr>
+        <w:t>Conversion des personnages, MacGyver et Gardien, en sprite. Conversion des fonctions lié à MacGyver en méthodes.</w:t>
+      </w:r>
+    </w:p>
+    <w:p>
+      <w:pPr>
+        <w:pStyle w:val="Paragraphedeliste"/>
+        <w:numPr>
+          <w:ilvl w:val="0"/>
+          <w:numId w:val="1"/>
+        </w:numPr>
+        <w:rPr>
+          <w:rFonts w:ascii="Agency FB" w:hAnsi="Agency FB"/>
+          <w:color w:val="00B050"/>
+        </w:rPr>
+      </w:pPr>
+      <w:r>
+        <w:rPr>
+          <w:rFonts w:ascii="Agency FB" w:hAnsi="Agency FB"/>
+          <w:color w:val="00B050"/>
+        </w:rPr>
+        <w:t>Reconfiguration du labyrinthe. Arrière-plan du labyrinthe modifié. Disposition des murs via une matrice. La matrice est schématisée par une liste à valeurs booléennes.</w:t>
+      </w:r>
+      <w:r>
+        <w:rPr>
+          <w:rFonts w:ascii="Agency FB" w:hAnsi="Agency FB"/>
+          <w:color w:val="00B050"/>
+        </w:rPr>
+        <w:t xml:space="preserve"> </w:t>
+      </w:r>
+    </w:p>
+    <w:p>
+      <w:pPr>
+        <w:pStyle w:val="Paragraphedeliste"/>
+        <w:numPr>
+          <w:ilvl w:val="0"/>
+          <w:numId w:val="1"/>
+        </w:numPr>
+        <w:rPr>
+          <w:rFonts w:ascii="Agency FB" w:hAnsi="Agency FB"/>
+          <w:color w:val="00B050"/>
+        </w:rPr>
+      </w:pPr>
+      <w:r>
+        <w:rPr>
+          <w:rFonts w:ascii="Agency FB" w:hAnsi="Agency FB"/>
+          <w:color w:val="00B050"/>
+        </w:rPr>
+        <w:t>Reconfiguration et amélioration de la classe « CharacterSprite() » et de ses méthodes associées.</w:t>
+      </w:r>
+    </w:p>
+    <w:p>
+      <w:pPr>
+        <w:pStyle w:val="Paragraphedeliste"/>
+        <w:numPr>
+          <w:ilvl w:val="0"/>
+          <w:numId w:val="1"/>
+        </w:numPr>
+        <w:rPr>
+          <w:rFonts w:ascii="Agency FB" w:hAnsi="Agency FB"/>
+          <w:color w:val="00B050"/>
+        </w:rPr>
+      </w:pPr>
+      <w:r>
+        <w:rPr>
+          <w:rFonts w:ascii="Agency FB" w:hAnsi="Agency FB"/>
+          <w:color w:val="00B050"/>
+        </w:rPr>
+        <w:t>Positionnement du gardien dans le labyrinthe.</w:t>
+      </w:r>
+    </w:p>
+    <w:p>
+      <w:pPr>
+        <w:pStyle w:val="Paragraphedeliste"/>
+        <w:numPr>
+          <w:ilvl w:val="0"/>
+          <w:numId w:val="1"/>
+        </w:numPr>
+        <w:rPr>
+          <w:rFonts w:ascii="Agency FB" w:hAnsi="Agency FB"/>
+          <w:color w:val="00B050"/>
+        </w:rPr>
+      </w:pPr>
+      <w:r>
+        <w:rPr>
+          <w:rFonts w:ascii="Agency FB" w:hAnsi="Agency FB"/>
+          <w:color w:val="00B050"/>
+        </w:rPr>
+        <w:t>Correction des bugs concernant le déplacement de MacGyver aux alentours des axes X et Y de la fenêtre.</w:t>
+      </w:r>
+    </w:p>
+    <w:p>
+      <w:pPr>
+        <w:pStyle w:val="Paragraphedeliste"/>
+        <w:numPr>
+          <w:ilvl w:val="0"/>
+          <w:numId w:val="1"/>
+        </w:numPr>
+        <w:rPr>
+          <w:rFonts w:ascii="Agency FB" w:hAnsi="Agency FB"/>
+          <w:color w:val="00B050"/>
+        </w:rPr>
+      </w:pPr>
+      <w:r>
+        <w:rPr>
+          <w:rFonts w:ascii="Agency FB" w:hAnsi="Agency FB"/>
+          <w:color w:val="00B050"/>
+        </w:rPr>
+        <w:t>Ajout de la gestion des collisions aves tous les murs du labyrinthe.</w:t>
+      </w:r>
+    </w:p>
+    <w:p>
+      <w:pPr>
+        <w:pStyle w:val="Paragraphedeliste"/>
+        <w:numPr>
+          <w:ilvl w:val="0"/>
+          <w:numId w:val="1"/>
+        </w:numPr>
+        <w:rPr>
+          <w:rFonts w:ascii="Agency FB" w:hAnsi="Agency FB"/>
+        </w:rPr>
+      </w:pPr>
+      <w:r>
+        <w:rPr>
+          <w:rFonts w:ascii="Agency FB" w:hAnsi="Agency FB"/>
+        </w:rPr>
+        <w:t xml:space="preserve">Fusion de la branche </w:t>
+      </w:r>
+      <w:r>
+        <w:rPr>
+          <w:rFonts w:ascii="Agency FB" w:hAnsi="Agency FB"/>
+        </w:rPr>
+        <w:t>« ToBuildMaze »</w:t>
+      </w:r>
+      <w:r>
+        <w:rPr>
+          <w:rFonts w:ascii="Agency FB" w:hAnsi="Agency FB"/>
+        </w:rPr>
+        <w:t xml:space="preserve"> et de la branche principale « master » (merge).</w:t>
+      </w:r>
+    </w:p>
+    <w:p>
+      <w:pPr>
+        <w:pStyle w:val="Paragraphedeliste"/>
+        <w:numPr>
+          <w:ilvl w:val="0"/>
+          <w:numId w:val="1"/>
+        </w:numPr>
+        <w:rPr>
+          <w:rFonts w:ascii="Agency FB" w:hAnsi="Agency FB"/>
+        </w:rPr>
+      </w:pPr>
+      <w:r>
+        <w:rPr>
+          <w:rFonts w:ascii="Agency FB" w:hAnsi="Agency FB"/>
+        </w:rPr>
+        <w:t>Changement de l’image de MacGyver et du sol du labyrinthe.</w:t>
+      </w:r>
+    </w:p>
+    <w:p>
+      <w:pPr>
+        <w:pStyle w:val="Paragraphedeliste"/>
+        <w:numPr>
+          <w:ilvl w:val="0"/>
+          <w:numId w:val="1"/>
+        </w:numPr>
+        <w:rPr>
+          <w:rFonts w:ascii="Agency FB" w:hAnsi="Agency FB"/>
+          <w:color w:val="0070C0"/>
+        </w:rPr>
+      </w:pPr>
+      <w:r>
+        <w:rPr>
+          <w:rFonts w:ascii="Agency FB" w:hAnsi="Agency FB"/>
+          <w:color w:val="0070C0"/>
+        </w:rPr>
+        <w:t>Création de la branche « ToGetObjects ». Branche dédiée à l’ajout de la fonctionnalité de gestion des objets.</w:t>
+      </w:r>
+    </w:p>
+    <w:p>
+      <w:pPr>
+        <w:pStyle w:val="Paragraphedeliste"/>
+        <w:numPr>
+          <w:ilvl w:val="0"/>
+          <w:numId w:val="1"/>
+        </w:numPr>
+        <w:rPr>
+          <w:rFonts w:ascii="Agency FB" w:hAnsi="Agency FB"/>
+          <w:color w:val="0070C0"/>
+        </w:rPr>
+      </w:pPr>
+      <w:r>
+        <w:rPr>
+          <w:rFonts w:ascii="Agency FB" w:hAnsi="Agency FB"/>
+          <w:color w:val="0070C0"/>
+        </w:rPr>
+        <w:t xml:space="preserve">Modification du comportement de MacGyver selon son déplacement. </w:t>
+      </w:r>
+    </w:p>
+    <w:p>
+      <w:pPr>
+        <w:pStyle w:val="Paragraphedeliste"/>
+        <w:numPr>
+          <w:ilvl w:val="0"/>
+          <w:numId w:val="1"/>
+        </w:numPr>
+        <w:rPr>
+          <w:rFonts w:ascii="Agency FB" w:hAnsi="Agency FB"/>
+          <w:color w:val="0070C0"/>
+        </w:rPr>
+      </w:pPr>
+      <w:r>
+        <w:rPr>
+          <w:rFonts w:ascii="Agency FB" w:hAnsi="Agency FB"/>
+          <w:color w:val="0070C0"/>
+        </w:rPr>
+        <w:t>Modification du comportement du Gardien selon le déplacement de MacGyver.</w:t>
+      </w:r>
+    </w:p>
+    <w:p>
+      <w:pPr>
+        <w:pStyle w:val="Paragraphedeliste"/>
+        <w:numPr>
+          <w:ilvl w:val="0"/>
+          <w:numId w:val="1"/>
+        </w:numPr>
+        <w:rPr>
+          <w:rFonts w:ascii="Agency FB" w:hAnsi="Agency FB"/>
+          <w:color w:val="0070C0"/>
+        </w:rPr>
+      </w:pPr>
+      <w:r>
+        <w:rPr>
+          <w:rFonts w:ascii="Agency FB" w:hAnsi="Agency FB"/>
+          <w:color w:val="0070C0"/>
+        </w:rPr>
+        <w:t>Ajout de la classe « Objects ». Ajout du positionnement aléatoire des objets dans le labyrinthe.</w:t>
+      </w:r>
+    </w:p>
+    <w:p>
+      <w:pPr>
+        <w:pStyle w:val="Paragraphedeliste"/>
+        <w:numPr>
+          <w:ilvl w:val="0"/>
+          <w:numId w:val="1"/>
+        </w:numPr>
+        <w:rPr>
+          <w:rFonts w:ascii="Agency FB" w:hAnsi="Agency FB"/>
+          <w:color w:val="0070C0"/>
+        </w:rPr>
+      </w:pPr>
+      <w:r>
+        <w:rPr>
+          <w:rFonts w:ascii="Agency FB" w:hAnsi="Agency FB"/>
+          <w:color w:val="0070C0"/>
+        </w:rPr>
+        <w:t>Ajout de la récupération des objets. Une liste à valeurs booléennes gère le compteur d’objets récupérés.</w:t>
+      </w:r>
+    </w:p>
+    <w:p>
+      <w:pPr>
+        <w:pStyle w:val="Paragraphedeliste"/>
+        <w:numPr>
+          <w:ilvl w:val="0"/>
+          <w:numId w:val="1"/>
+        </w:numPr>
+        <w:rPr>
+          <w:rFonts w:ascii="Agency FB" w:hAnsi="Agency FB"/>
+        </w:rPr>
+      </w:pPr>
+      <w:r>
+        <w:rPr>
+          <w:rFonts w:ascii="Agency FB" w:hAnsi="Agency FB"/>
+        </w:rPr>
+        <w:lastRenderedPageBreak/>
+        <w:t>Fusion de la branche « ToGetObjects » et de la branche principale « master » (merge).</w:t>
+      </w:r>
+    </w:p>
+    <w:p>
+      <w:pPr>
+        <w:pStyle w:val="Paragraphedeliste"/>
+        <w:numPr>
+          <w:ilvl w:val="0"/>
+          <w:numId w:val="1"/>
+        </w:numPr>
+        <w:rPr>
+          <w:rFonts w:ascii="Agency FB" w:hAnsi="Agency FB"/>
+        </w:rPr>
+      </w:pPr>
+      <w:r>
+        <w:rPr>
+          <w:rFonts w:ascii="Agency FB" w:hAnsi="Agency FB"/>
+        </w:rPr>
+        <w:t xml:space="preserve">Ajout de l’arrêt du jeu après la collecte de tous les objets et de la collision avec le Gardien. </w:t>
+      </w:r>
+    </w:p>
+    <w:p>
+      <w:pPr>
+        <w:pStyle w:val="Paragraphedeliste"/>
+        <w:numPr>
+          <w:ilvl w:val="0"/>
+          <w:numId w:val="1"/>
+        </w:numPr>
+        <w:rPr>
+          <w:rFonts w:ascii="Agency FB" w:hAnsi="Agency FB"/>
+          <w:color w:val="00B050"/>
+        </w:rPr>
+      </w:pPr>
+      <w:r>
+        <w:rPr>
+          <w:rFonts w:ascii="Agency FB" w:hAnsi="Agency FB"/>
+          <w:color w:val="00B050"/>
+        </w:rPr>
+        <w:t>Création de la branche « </w:t>
+      </w:r>
+      <w:r>
+        <w:rPr>
+          <w:rFonts w:ascii="Agency FB" w:hAnsi="Agency FB"/>
+          <w:color w:val="00B050"/>
+        </w:rPr>
+        <w:t>EnhanceGraphic</w:t>
+      </w:r>
+      <w:r>
+        <w:rPr>
+          <w:rFonts w:ascii="Agency FB" w:hAnsi="Agency FB"/>
+          <w:color w:val="00B050"/>
+        </w:rPr>
+        <w:t xml:space="preserve"> ». Branche dédiée à </w:t>
+      </w:r>
+      <w:r>
+        <w:rPr>
+          <w:rFonts w:ascii="Agency FB" w:hAnsi="Agency FB"/>
+          <w:color w:val="00B050"/>
+        </w:rPr>
+        <w:t>l’amélioration de l’affichage graphique global du jeu et de l’allègement de la rédaction du code</w:t>
+      </w:r>
+      <w:r>
+        <w:rPr>
+          <w:rFonts w:ascii="Agency FB" w:hAnsi="Agency FB"/>
+          <w:color w:val="00B050"/>
         </w:rPr>
         <w:t>.</w:t>
       </w:r>
@@ -513,280 +1021,254 @@
         </w:numPr>
         <w:rPr>
           <w:rFonts w:ascii="Agency FB" w:hAnsi="Agency FB"/>
-        </w:rPr>
-      </w:pPr>
-      <w:r>
-        <w:rPr>
-          <w:rFonts w:ascii="Agency FB" w:hAnsi="Agency FB"/>
-        </w:rPr>
-        <w:t>Création du fichier « </w:t>
-      </w:r>
-      <w:proofErr w:type="gramStart"/>
-      <w:r>
-        <w:rPr>
-          <w:rFonts w:ascii="Agency FB" w:hAnsi="Agency FB"/>
-        </w:rPr>
-        <w:t>P3_Labyrinthe/Labyrinthe/Package/</w:t>
-      </w:r>
-      <w:r>
-        <w:rPr>
-          <w:rFonts w:ascii="Agency FB" w:hAnsi="Agency FB"/>
-        </w:rPr>
-        <w:t>Characters.py</w:t>
-      </w:r>
-      <w:r>
-        <w:rPr>
-          <w:rFonts w:ascii="Agency FB" w:hAnsi="Agency FB"/>
-        </w:rPr>
-        <w:t>»</w:t>
-      </w:r>
-      <w:proofErr w:type="gramEnd"/>
-      <w:r>
-        <w:rPr>
-          <w:rFonts w:ascii="Agency FB" w:hAnsi="Agency FB"/>
-        </w:rPr>
-        <w:t>.</w:t>
-      </w:r>
-    </w:p>
-    <w:p>
-      <w:pPr>
-        <w:pStyle w:val="Paragraphedeliste"/>
-        <w:numPr>
-          <w:ilvl w:val="0"/>
-          <w:numId w:val="1"/>
-        </w:numPr>
-        <w:rPr>
-          <w:rFonts w:ascii="Agency FB" w:hAnsi="Agency FB"/>
-        </w:rPr>
-      </w:pPr>
-      <w:r>
-        <w:rPr>
-          <w:rFonts w:ascii="Agency FB" w:hAnsi="Agency FB"/>
-        </w:rPr>
-        <w:t>Création du fichier « </w:t>
-      </w:r>
-      <w:proofErr w:type="gramStart"/>
-      <w:r>
-        <w:rPr>
-          <w:rFonts w:ascii="Agency FB" w:hAnsi="Agency FB"/>
-        </w:rPr>
-        <w:t>P3_Labyrinthe/Labyrinthe/Package/</w:t>
-      </w:r>
-      <w:r>
-        <w:rPr>
-          <w:rFonts w:ascii="Agency FB" w:hAnsi="Agency FB"/>
-        </w:rPr>
-        <w:t>Maze.py</w:t>
-      </w:r>
-      <w:r>
-        <w:rPr>
-          <w:rFonts w:ascii="Agency FB" w:hAnsi="Agency FB"/>
-        </w:rPr>
-        <w:t>»</w:t>
-      </w:r>
-      <w:proofErr w:type="gramEnd"/>
-      <w:r>
-        <w:rPr>
-          <w:rFonts w:ascii="Agency FB" w:hAnsi="Agency FB"/>
-        </w:rPr>
-        <w:t>.</w:t>
-      </w:r>
-    </w:p>
-    <w:p>
-      <w:pPr>
-        <w:pStyle w:val="Paragraphedeliste"/>
-        <w:numPr>
-          <w:ilvl w:val="0"/>
-          <w:numId w:val="1"/>
-        </w:numPr>
-        <w:rPr>
-          <w:rFonts w:ascii="Agency FB" w:hAnsi="Agency FB"/>
-        </w:rPr>
-      </w:pPr>
-      <w:r>
-        <w:rPr>
-          <w:rFonts w:ascii="Agency FB" w:hAnsi="Agency FB"/>
-        </w:rPr>
-        <w:t>Création du fichier « </w:t>
-      </w:r>
-      <w:proofErr w:type="gramStart"/>
-      <w:r>
-        <w:rPr>
-          <w:rFonts w:ascii="Agency FB" w:hAnsi="Agency FB"/>
-        </w:rPr>
-        <w:t>P3_Labyrinthe/Labyrinthe/Package/</w:t>
-      </w:r>
-      <w:r>
-        <w:rPr>
-          <w:rFonts w:ascii="Agency FB" w:hAnsi="Agency FB"/>
-        </w:rPr>
-        <w:t>Options.py</w:t>
-      </w:r>
-      <w:r>
-        <w:rPr>
-          <w:rFonts w:ascii="Agency FB" w:hAnsi="Agency FB"/>
-        </w:rPr>
-        <w:t>»</w:t>
-      </w:r>
-      <w:proofErr w:type="gramEnd"/>
-      <w:r>
-        <w:rPr>
-          <w:rFonts w:ascii="Agency FB" w:hAnsi="Agency FB"/>
-        </w:rPr>
-        <w:t>.</w:t>
-      </w:r>
-    </w:p>
-    <w:p>
-      <w:pPr>
-        <w:pStyle w:val="Paragraphedeliste"/>
-        <w:numPr>
-          <w:ilvl w:val="0"/>
-          <w:numId w:val="1"/>
-        </w:numPr>
-        <w:rPr>
-          <w:rFonts w:ascii="Agency FB" w:hAnsi="Agency FB"/>
-        </w:rPr>
-      </w:pPr>
-      <w:r>
-        <w:rPr>
-          <w:rFonts w:ascii="Agency FB" w:hAnsi="Agency FB"/>
-        </w:rPr>
-        <w:t>Création du fichier « </w:t>
-      </w:r>
-      <w:proofErr w:type="gramStart"/>
-      <w:r>
-        <w:rPr>
-          <w:rFonts w:ascii="Agency FB" w:hAnsi="Agency FB"/>
-        </w:rPr>
-        <w:t>P3_Labyrinthe/Labyrinthe/Package/</w:t>
-      </w:r>
-      <w:r>
-        <w:rPr>
-          <w:rFonts w:ascii="Agency FB" w:hAnsi="Agency FB"/>
-        </w:rPr>
-        <w:t>settings.ini</w:t>
-      </w:r>
-      <w:r>
-        <w:rPr>
-          <w:rFonts w:ascii="Agency FB" w:hAnsi="Agency FB"/>
-        </w:rPr>
-        <w:t>»</w:t>
-      </w:r>
-      <w:proofErr w:type="gramEnd"/>
-      <w:r>
-        <w:rPr>
-          <w:rFonts w:ascii="Agency FB" w:hAnsi="Agency FB"/>
-        </w:rPr>
-        <w:t>.</w:t>
-      </w:r>
-    </w:p>
-    <w:p>
-      <w:pPr>
-        <w:pStyle w:val="Paragraphedeliste"/>
-        <w:numPr>
-          <w:ilvl w:val="0"/>
-          <w:numId w:val="1"/>
-        </w:numPr>
-        <w:rPr>
-          <w:rFonts w:ascii="Agency FB" w:hAnsi="Agency FB"/>
-        </w:rPr>
-      </w:pPr>
-      <w:r>
-        <w:rPr>
-          <w:rFonts w:ascii="Agency FB" w:hAnsi="Agency FB"/>
-        </w:rPr>
-        <w:t>Création du fichier « </w:t>
-      </w:r>
-      <w:proofErr w:type="gramStart"/>
-      <w:r>
-        <w:rPr>
-          <w:rFonts w:ascii="Agency FB" w:hAnsi="Agency FB"/>
-        </w:rPr>
-        <w:t>P3_Labyrinthe/Labyrinthe/Package/</w:t>
-      </w:r>
-      <w:r>
-        <w:rPr>
-          <w:rFonts w:ascii="Agency FB" w:hAnsi="Agency FB"/>
-        </w:rPr>
-        <w:t>Window.py</w:t>
-      </w:r>
-      <w:r>
-        <w:rPr>
-          <w:rFonts w:ascii="Agency FB" w:hAnsi="Agency FB"/>
-        </w:rPr>
-        <w:t>»</w:t>
-      </w:r>
-      <w:proofErr w:type="gramEnd"/>
-      <w:r>
-        <w:rPr>
-          <w:rFonts w:ascii="Agency FB" w:hAnsi="Agency FB"/>
-        </w:rPr>
-        <w:t>.</w:t>
-      </w:r>
-    </w:p>
-    <w:p>
-      <w:pPr>
-        <w:pStyle w:val="Paragraphedeliste"/>
-        <w:numPr>
-          <w:ilvl w:val="0"/>
-          <w:numId w:val="1"/>
-        </w:numPr>
-        <w:rPr>
-          <w:rFonts w:ascii="Agency FB" w:hAnsi="Agency FB"/>
-        </w:rPr>
-      </w:pPr>
-      <w:r>
-        <w:rPr>
-          <w:rFonts w:ascii="Agency FB" w:hAnsi="Agency FB"/>
-        </w:rPr>
-        <w:t xml:space="preserve">Création du </w:t>
-      </w:r>
-      <w:r>
-        <w:rPr>
-          <w:rFonts w:ascii="Agency FB" w:hAnsi="Agency FB"/>
-        </w:rPr>
-        <w:t>dossier</w:t>
-      </w:r>
-      <w:r>
-        <w:rPr>
-          <w:rFonts w:ascii="Agency FB" w:hAnsi="Agency FB"/>
-        </w:rPr>
-        <w:t xml:space="preserve"> « P3_Labyrinthe/Labyrinthe/Package/</w:t>
-      </w:r>
-      <w:r>
-        <w:rPr>
-          <w:rFonts w:ascii="Agency FB" w:hAnsi="Agency FB"/>
-        </w:rPr>
-        <w:t>Pictures/</w:t>
-      </w:r>
-      <w:r>
-        <w:rPr>
-          <w:rFonts w:ascii="Agency FB" w:hAnsi="Agency FB"/>
-        </w:rPr>
-        <w:t> »</w:t>
-      </w:r>
-      <w:r>
-        <w:rPr>
-          <w:rFonts w:ascii="Agency FB" w:hAnsi="Agency FB"/>
-        </w:rPr>
-        <w:t xml:space="preserve">, ce dossier contient les ressources fournies par </w:t>
-      </w:r>
-      <w:proofErr w:type="spellStart"/>
-      <w:r>
-        <w:rPr>
-          <w:rFonts w:ascii="Agency FB" w:hAnsi="Agency FB"/>
-        </w:rPr>
-        <w:t>OpenClassRooms</w:t>
-      </w:r>
-      <w:proofErr w:type="spellEnd"/>
-      <w:r>
-        <w:rPr>
-          <w:rFonts w:ascii="Agency FB" w:hAnsi="Agency FB"/>
-        </w:rPr>
-        <w:t>.</w:t>
+          <w:color w:val="00B050"/>
+        </w:rPr>
+      </w:pPr>
+      <w:r>
+        <w:rPr>
+          <w:rFonts w:ascii="Agency FB" w:hAnsi="Agency FB"/>
+          <w:color w:val="00B050"/>
+        </w:rPr>
+        <w:t>Factorisation du code rédigé dans le programme principale « main.py » et dans la classe des personnages « Charac</w:t>
+      </w:r>
+      <w:r>
+        <w:rPr>
+          <w:rFonts w:ascii="Agency FB" w:hAnsi="Agency FB"/>
+          <w:color w:val="00B050"/>
+        </w:rPr>
+        <w:t>ters.py »</w:t>
+      </w:r>
+    </w:p>
+    <w:p>
+      <w:pPr>
+        <w:pStyle w:val="Paragraphedeliste"/>
+        <w:numPr>
+          <w:ilvl w:val="0"/>
+          <w:numId w:val="1"/>
+        </w:numPr>
+        <w:rPr>
+          <w:rFonts w:ascii="Agency FB" w:hAnsi="Agency FB"/>
+          <w:color w:val="00B050"/>
+        </w:rPr>
+      </w:pPr>
+      <w:r>
+        <w:rPr>
+          <w:rFonts w:ascii="Agency FB" w:hAnsi="Agency FB"/>
+          <w:color w:val="00B050"/>
+        </w:rPr>
+        <w:t xml:space="preserve">Ajout d’un tableau de bord, au-dessus du labyrinthe, pour </w:t>
+      </w:r>
+      <w:r>
+        <w:rPr>
+          <w:rFonts w:ascii="Agency FB" w:hAnsi="Agency FB"/>
+          <w:color w:val="00B050"/>
+        </w:rPr>
+        <w:t>inventorier</w:t>
+      </w:r>
+      <w:r>
+        <w:rPr>
+          <w:rFonts w:ascii="Agency FB" w:hAnsi="Agency FB"/>
+          <w:color w:val="00B050"/>
+        </w:rPr>
+        <w:t xml:space="preserve"> les objets collectés.</w:t>
+      </w:r>
+    </w:p>
+    <w:p>
+      <w:pPr>
+        <w:pStyle w:val="Paragraphedeliste"/>
+        <w:numPr>
+          <w:ilvl w:val="0"/>
+          <w:numId w:val="1"/>
+        </w:numPr>
+        <w:rPr>
+          <w:rFonts w:ascii="Agency FB" w:hAnsi="Agency FB"/>
+          <w:color w:val="00B050"/>
+        </w:rPr>
+      </w:pPr>
+      <w:r>
+        <w:rPr>
+          <w:rFonts w:ascii="Agency FB" w:hAnsi="Agency FB"/>
+          <w:color w:val="00B050"/>
+        </w:rPr>
+        <w:t>Modification de l’image des objets disposés dans le labyrinthe.</w:t>
+      </w:r>
+    </w:p>
+    <w:p>
+      <w:pPr>
+        <w:pStyle w:val="Paragraphedeliste"/>
+        <w:numPr>
+          <w:ilvl w:val="0"/>
+          <w:numId w:val="1"/>
+        </w:numPr>
+        <w:rPr>
+          <w:rFonts w:ascii="Agency FB" w:hAnsi="Agency FB"/>
+          <w:color w:val="00B050"/>
+        </w:rPr>
+      </w:pPr>
+      <w:r>
+        <w:rPr>
+          <w:rFonts w:ascii="Agency FB" w:hAnsi="Agency FB"/>
+          <w:color w:val="00B050"/>
+        </w:rPr>
+        <w:t>Suppression de la methode « stay_in_window) » générant un bug sur le déplacement de MacGyver.</w:t>
+      </w:r>
+    </w:p>
+    <w:p>
+      <w:pPr>
+        <w:pStyle w:val="Paragraphedeliste"/>
+        <w:numPr>
+          <w:ilvl w:val="0"/>
+          <w:numId w:val="1"/>
+        </w:numPr>
+        <w:rPr>
+          <w:rFonts w:ascii="Agency FB" w:hAnsi="Agency FB"/>
+          <w:color w:val="00B050"/>
+        </w:rPr>
+      </w:pPr>
+      <w:r>
+        <w:rPr>
+          <w:rFonts w:ascii="Agency FB" w:hAnsi="Agency FB"/>
+          <w:color w:val="00B050"/>
+        </w:rPr>
+        <w:t>Suppression de certaines variables inutilisées.</w:t>
+      </w:r>
+    </w:p>
+    <w:p>
+      <w:pPr>
+        <w:pStyle w:val="Paragraphedeliste"/>
+        <w:numPr>
+          <w:ilvl w:val="0"/>
+          <w:numId w:val="1"/>
+        </w:numPr>
+        <w:rPr>
+          <w:rFonts w:ascii="Agency FB" w:hAnsi="Agency FB"/>
+          <w:color w:val="00B050"/>
+        </w:rPr>
+      </w:pPr>
+      <w:r>
+        <w:rPr>
+          <w:rFonts w:ascii="Agency FB" w:hAnsi="Agency FB"/>
+          <w:color w:val="00B050"/>
+        </w:rPr>
+        <w:t>Suppression de certaines classes, méthodes et fonctions inutilisées.</w:t>
+      </w:r>
+    </w:p>
+    <w:p>
+      <w:pPr>
+        <w:pStyle w:val="Paragraphedeliste"/>
+        <w:numPr>
+          <w:ilvl w:val="0"/>
+          <w:numId w:val="1"/>
+        </w:numPr>
+        <w:rPr>
+          <w:rFonts w:ascii="Agency FB" w:hAnsi="Agency FB"/>
+          <w:color w:val="00B050"/>
+        </w:rPr>
+      </w:pPr>
+      <w:r>
+        <w:rPr>
+          <w:rFonts w:ascii="Agency FB" w:hAnsi="Agency FB"/>
+          <w:color w:val="00B050"/>
+        </w:rPr>
+        <w:t>Conversion de certains messages affichés en informations loguées, conversion de « print() » en « logging.info() ».</w:t>
+      </w:r>
+    </w:p>
+    <w:p>
+      <w:pPr>
+        <w:pStyle w:val="Paragraphedeliste"/>
+        <w:numPr>
+          <w:ilvl w:val="0"/>
+          <w:numId w:val="1"/>
+        </w:numPr>
+        <w:rPr>
+          <w:rFonts w:ascii="Agency FB" w:hAnsi="Agency FB"/>
+          <w:color w:val="00B050"/>
+        </w:rPr>
+      </w:pPr>
+      <w:r>
+        <w:rPr>
+          <w:rFonts w:ascii="Agency FB" w:hAnsi="Agency FB"/>
+          <w:color w:val="00B050"/>
+        </w:rPr>
+        <w:t>Redimensionnement et repositionnement des messages de fin de jeu.</w:t>
+      </w:r>
+    </w:p>
+    <w:p>
+      <w:pPr>
+        <w:pStyle w:val="Paragraphedeliste"/>
+        <w:numPr>
+          <w:ilvl w:val="0"/>
+          <w:numId w:val="1"/>
+        </w:numPr>
+        <w:rPr>
+          <w:rFonts w:ascii="Agency FB" w:hAnsi="Agency FB"/>
+          <w:color w:val="00B050"/>
+        </w:rPr>
+      </w:pPr>
+      <w:r>
+        <w:rPr>
+          <w:rFonts w:ascii="Agency FB" w:hAnsi="Agency FB"/>
+          <w:color w:val="00B050"/>
+        </w:rPr>
+        <w:t>Réorganisation du code rédigé d</w:t>
+      </w:r>
+      <w:r>
+        <w:rPr>
+          <w:rFonts w:ascii="Agency FB" w:hAnsi="Agency FB"/>
+          <w:color w:val="00B050"/>
+        </w:rPr>
+        <w:t>u</w:t>
+      </w:r>
+      <w:r>
+        <w:rPr>
+          <w:rFonts w:ascii="Agency FB" w:hAnsi="Agency FB"/>
+          <w:color w:val="00B050"/>
+        </w:rPr>
+        <w:t xml:space="preserve"> programme principal « main.py ». </w:t>
+      </w:r>
+    </w:p>
+    <w:p>
+      <w:pPr>
+        <w:pStyle w:val="Paragraphedeliste"/>
+        <w:numPr>
+          <w:ilvl w:val="0"/>
+          <w:numId w:val="1"/>
+        </w:numPr>
+        <w:rPr>
+          <w:rFonts w:ascii="Agency FB" w:hAnsi="Agency FB"/>
+          <w:color w:val="00B050"/>
+        </w:rPr>
+      </w:pPr>
+      <w:r>
+        <w:rPr>
+          <w:rFonts w:ascii="Agency FB" w:hAnsi="Agency FB"/>
+          <w:color w:val="00B050"/>
+        </w:rPr>
+        <w:t>Verrouillage de la méthode stop_move_avatar().</w:t>
       </w:r>
       <w:bookmarkStart w:id="0" w:name="_GoBack"/>
       <w:bookmarkEnd w:id="0"/>
+      <w:r>
+        <w:rPr>
+          <w:rFonts w:ascii="Agency FB" w:hAnsi="Agency FB"/>
+          <w:color w:val="00B050"/>
+        </w:rPr>
+        <w:t xml:space="preserve"> </w:t>
+      </w:r>
+      <w:r>
+        <w:rPr>
+          <w:rFonts w:ascii="Agency FB" w:hAnsi="Agency FB"/>
+          <w:color w:val="00B050"/>
+        </w:rPr>
+        <w:t xml:space="preserve"> </w:t>
+      </w:r>
+      <w:r>
+        <w:rPr>
+          <w:rFonts w:ascii="Agency FB" w:hAnsi="Agency FB"/>
+          <w:color w:val="00B050"/>
+        </w:rPr>
+        <w:t xml:space="preserve"> </w:t>
+      </w:r>
     </w:p>
     <w:sectPr>
       <w:pgSz w:w="11906" w:h="16838"/>

</xml_diff>

<commit_message>
9th delivery - on EnhanceGraphic branch: - Erasing method stop_move_avatar()
</commit_message>
<xml_diff>
--- a/Historique_de_conception.docx
+++ b/Historique_de_conception.docx
@@ -794,19 +794,7 @@
         <w:rPr>
           <w:rFonts w:ascii="Agency FB" w:hAnsi="Agency FB"/>
         </w:rPr>
-        <w:t xml:space="preserve">Fusion de la branche </w:t>
-      </w:r>
-      <w:r>
-        <w:rPr>
-          <w:rFonts w:ascii="Agency FB" w:hAnsi="Agency FB"/>
-        </w:rPr>
-        <w:t>« ToBuildMaze »</w:t>
-      </w:r>
-      <w:r>
-        <w:rPr>
-          <w:rFonts w:ascii="Agency FB" w:hAnsi="Agency FB"/>
-        </w:rPr>
-        <w:t xml:space="preserve"> et de la branche principale « master » (merge).</w:t>
+        <w:t>Fusion de la branche « ToBuildMaze » et de la branche principale « master » (merge).</w:t>
       </w:r>
     </w:p>
     <w:p>
@@ -981,28 +969,263 @@
           <w:rFonts w:ascii="Agency FB" w:hAnsi="Agency FB"/>
           <w:color w:val="00B050"/>
         </w:rPr>
-        <w:t>Création de la branche « </w:t>
-      </w:r>
-      <w:r>
-        <w:rPr>
-          <w:rFonts w:ascii="Agency FB" w:hAnsi="Agency FB"/>
-          <w:color w:val="00B050"/>
-        </w:rPr>
-        <w:t>EnhanceGraphic</w:t>
-      </w:r>
-      <w:r>
-        <w:rPr>
-          <w:rFonts w:ascii="Agency FB" w:hAnsi="Agency FB"/>
-          <w:color w:val="00B050"/>
-        </w:rPr>
-        <w:t xml:space="preserve"> ». Branche dédiée à </w:t>
-      </w:r>
-      <w:r>
-        <w:rPr>
-          <w:rFonts w:ascii="Agency FB" w:hAnsi="Agency FB"/>
-          <w:color w:val="00B050"/>
-        </w:rPr>
-        <w:t>l’amélioration de l’affichage graphique global du jeu et de l’allègement de la rédaction du code</w:t>
+        <w:t>Création de la branche « EnhanceGraphic ». Branche dédiée à l’amélioration de l’affichage graphique global du jeu et de l’allègement de la rédaction du code.</w:t>
+      </w:r>
+    </w:p>
+    <w:p>
+      <w:pPr>
+        <w:pStyle w:val="Paragraphedeliste"/>
+        <w:numPr>
+          <w:ilvl w:val="0"/>
+          <w:numId w:val="1"/>
+        </w:numPr>
+        <w:rPr>
+          <w:rFonts w:ascii="Agency FB" w:hAnsi="Agency FB"/>
+          <w:color w:val="00B050"/>
+        </w:rPr>
+      </w:pPr>
+      <w:r>
+        <w:rPr>
+          <w:rFonts w:ascii="Agency FB" w:hAnsi="Agency FB"/>
+          <w:color w:val="00B050"/>
+        </w:rPr>
+        <w:t>Factorisation du code rédigé dans le programme principale « main.py » et dans la classe des personnages « Charac</w:t>
+      </w:r>
+      <w:r>
+        <w:rPr>
+          <w:rFonts w:ascii="Agency FB" w:hAnsi="Agency FB"/>
+          <w:color w:val="00B050"/>
+        </w:rPr>
+        <w:t>ters.py »</w:t>
+      </w:r>
+    </w:p>
+    <w:p>
+      <w:pPr>
+        <w:pStyle w:val="Paragraphedeliste"/>
+        <w:numPr>
+          <w:ilvl w:val="0"/>
+          <w:numId w:val="1"/>
+        </w:numPr>
+        <w:rPr>
+          <w:rFonts w:ascii="Agency FB" w:hAnsi="Agency FB"/>
+          <w:color w:val="00B050"/>
+        </w:rPr>
+      </w:pPr>
+      <w:r>
+        <w:rPr>
+          <w:rFonts w:ascii="Agency FB" w:hAnsi="Agency FB"/>
+          <w:color w:val="00B050"/>
+        </w:rPr>
+        <w:t xml:space="preserve">Ajout d’un tableau de bord, au-dessus du labyrinthe, pour </w:t>
+      </w:r>
+      <w:r>
+        <w:rPr>
+          <w:rFonts w:ascii="Agency FB" w:hAnsi="Agency FB"/>
+          <w:color w:val="00B050"/>
+        </w:rPr>
+        <w:t>inventorier</w:t>
+      </w:r>
+      <w:r>
+        <w:rPr>
+          <w:rFonts w:ascii="Agency FB" w:hAnsi="Agency FB"/>
+          <w:color w:val="00B050"/>
+        </w:rPr>
+        <w:t xml:space="preserve"> les objets collectés.</w:t>
+      </w:r>
+    </w:p>
+    <w:p>
+      <w:pPr>
+        <w:pStyle w:val="Paragraphedeliste"/>
+        <w:numPr>
+          <w:ilvl w:val="0"/>
+          <w:numId w:val="1"/>
+        </w:numPr>
+        <w:rPr>
+          <w:rFonts w:ascii="Agency FB" w:hAnsi="Agency FB"/>
+          <w:color w:val="00B050"/>
+        </w:rPr>
+      </w:pPr>
+      <w:r>
+        <w:rPr>
+          <w:rFonts w:ascii="Agency FB" w:hAnsi="Agency FB"/>
+          <w:color w:val="00B050"/>
+        </w:rPr>
+        <w:t>Modification de l’image des objets disposés dans le labyrinthe.</w:t>
+      </w:r>
+    </w:p>
+    <w:p>
+      <w:pPr>
+        <w:pStyle w:val="Paragraphedeliste"/>
+        <w:numPr>
+          <w:ilvl w:val="0"/>
+          <w:numId w:val="1"/>
+        </w:numPr>
+        <w:rPr>
+          <w:rFonts w:ascii="Agency FB" w:hAnsi="Agency FB"/>
+          <w:color w:val="00B050"/>
+        </w:rPr>
+      </w:pPr>
+      <w:r>
+        <w:rPr>
+          <w:rFonts w:ascii="Agency FB" w:hAnsi="Agency FB"/>
+          <w:color w:val="00B050"/>
+        </w:rPr>
+        <w:t>Suppression de la methode « stay_in_window) » générant un bug sur le déplacement de MacGyver.</w:t>
+      </w:r>
+    </w:p>
+    <w:p>
+      <w:pPr>
+        <w:pStyle w:val="Paragraphedeliste"/>
+        <w:numPr>
+          <w:ilvl w:val="0"/>
+          <w:numId w:val="1"/>
+        </w:numPr>
+        <w:rPr>
+          <w:rFonts w:ascii="Agency FB" w:hAnsi="Agency FB"/>
+          <w:color w:val="00B050"/>
+        </w:rPr>
+      </w:pPr>
+      <w:r>
+        <w:rPr>
+          <w:rFonts w:ascii="Agency FB" w:hAnsi="Agency FB"/>
+          <w:color w:val="00B050"/>
+        </w:rPr>
+        <w:t>Suppression de certaines variables inutilisées.</w:t>
+      </w:r>
+    </w:p>
+    <w:p>
+      <w:pPr>
+        <w:pStyle w:val="Paragraphedeliste"/>
+        <w:numPr>
+          <w:ilvl w:val="0"/>
+          <w:numId w:val="1"/>
+        </w:numPr>
+        <w:rPr>
+          <w:rFonts w:ascii="Agency FB" w:hAnsi="Agency FB"/>
+          <w:color w:val="00B050"/>
+        </w:rPr>
+      </w:pPr>
+      <w:r>
+        <w:rPr>
+          <w:rFonts w:ascii="Agency FB" w:hAnsi="Agency FB"/>
+          <w:color w:val="00B050"/>
+        </w:rPr>
+        <w:t>Suppression de certaines classes, méthodes et fonctions inutilisées.</w:t>
+      </w:r>
+    </w:p>
+    <w:p>
+      <w:pPr>
+        <w:pStyle w:val="Paragraphedeliste"/>
+        <w:numPr>
+          <w:ilvl w:val="0"/>
+          <w:numId w:val="1"/>
+        </w:numPr>
+        <w:rPr>
+          <w:rFonts w:ascii="Agency FB" w:hAnsi="Agency FB"/>
+          <w:color w:val="00B050"/>
+        </w:rPr>
+      </w:pPr>
+      <w:r>
+        <w:rPr>
+          <w:rFonts w:ascii="Agency FB" w:hAnsi="Agency FB"/>
+          <w:color w:val="00B050"/>
+        </w:rPr>
+        <w:t>Conversion de certains messages affichés en informations loguées, conversion de « print() » en « logging.info() ».</w:t>
+      </w:r>
+    </w:p>
+    <w:p>
+      <w:pPr>
+        <w:pStyle w:val="Paragraphedeliste"/>
+        <w:numPr>
+          <w:ilvl w:val="0"/>
+          <w:numId w:val="1"/>
+        </w:numPr>
+        <w:rPr>
+          <w:rFonts w:ascii="Agency FB" w:hAnsi="Agency FB"/>
+          <w:color w:val="00B050"/>
+        </w:rPr>
+      </w:pPr>
+      <w:r>
+        <w:rPr>
+          <w:rFonts w:ascii="Agency FB" w:hAnsi="Agency FB"/>
+          <w:color w:val="00B050"/>
+        </w:rPr>
+        <w:t>Redimensionnement et repositionnement des messages de fin de jeu.</w:t>
+      </w:r>
+    </w:p>
+    <w:p>
+      <w:pPr>
+        <w:pStyle w:val="Paragraphedeliste"/>
+        <w:numPr>
+          <w:ilvl w:val="0"/>
+          <w:numId w:val="1"/>
+        </w:numPr>
+        <w:rPr>
+          <w:rFonts w:ascii="Agency FB" w:hAnsi="Agency FB"/>
+          <w:color w:val="00B050"/>
+        </w:rPr>
+      </w:pPr>
+      <w:r>
+        <w:rPr>
+          <w:rFonts w:ascii="Agency FB" w:hAnsi="Agency FB"/>
+          <w:color w:val="00B050"/>
+        </w:rPr>
+        <w:t>Réorganisation du code rédigé d</w:t>
+      </w:r>
+      <w:r>
+        <w:rPr>
+          <w:rFonts w:ascii="Agency FB" w:hAnsi="Agency FB"/>
+          <w:color w:val="00B050"/>
+        </w:rPr>
+        <w:t>u</w:t>
+      </w:r>
+      <w:r>
+        <w:rPr>
+          <w:rFonts w:ascii="Agency FB" w:hAnsi="Agency FB"/>
+          <w:color w:val="00B050"/>
+        </w:rPr>
+        <w:t xml:space="preserve"> programme principal « main.py ». </w:t>
+      </w:r>
+    </w:p>
+    <w:p>
+      <w:pPr>
+        <w:pStyle w:val="Paragraphedeliste"/>
+        <w:numPr>
+          <w:ilvl w:val="0"/>
+          <w:numId w:val="1"/>
+        </w:numPr>
+        <w:rPr>
+          <w:rFonts w:ascii="Agency FB" w:hAnsi="Agency FB"/>
+          <w:color w:val="00B050"/>
+        </w:rPr>
+      </w:pPr>
+      <w:r>
+        <w:rPr>
+          <w:rFonts w:ascii="Agency FB" w:hAnsi="Agency FB"/>
+          <w:color w:val="00B050"/>
+        </w:rPr>
+        <w:t xml:space="preserve">Verrouillage de la méthode </w:t>
+      </w:r>
+      <w:r>
+        <w:rPr>
+          <w:rFonts w:ascii="Agency FB" w:hAnsi="Agency FB"/>
+          <w:color w:val="00B050"/>
+        </w:rPr>
+        <w:t>« </w:t>
+      </w:r>
+      <w:r>
+        <w:rPr>
+          <w:rFonts w:ascii="Agency FB" w:hAnsi="Agency FB"/>
+          <w:color w:val="00B050"/>
+        </w:rPr>
+        <w:t>stop_move_avatar()</w:t>
+      </w:r>
+      <w:r>
+        <w:rPr>
+          <w:rFonts w:ascii="Agency FB" w:hAnsi="Agency FB"/>
+          <w:color w:val="00B050"/>
+        </w:rPr>
+        <w:t> »</w:t>
       </w:r>
       <w:r>
         <w:rPr>
@@ -1029,222 +1252,42 @@
           <w:rFonts w:ascii="Agency FB" w:hAnsi="Agency FB"/>
           <w:color w:val="00B050"/>
         </w:rPr>
-        <w:t>Factorisation du code rédigé dans le programme principale « main.py » et dans la classe des personnages « Charac</w:t>
-      </w:r>
-      <w:r>
-        <w:rPr>
-          <w:rFonts w:ascii="Agency FB" w:hAnsi="Agency FB"/>
-          <w:color w:val="00B050"/>
-        </w:rPr>
-        <w:t>ters.py »</w:t>
-      </w:r>
-    </w:p>
-    <w:p>
-      <w:pPr>
-        <w:pStyle w:val="Paragraphedeliste"/>
-        <w:numPr>
-          <w:ilvl w:val="0"/>
-          <w:numId w:val="1"/>
-        </w:numPr>
-        <w:rPr>
-          <w:rFonts w:ascii="Agency FB" w:hAnsi="Agency FB"/>
-          <w:color w:val="00B050"/>
-        </w:rPr>
-      </w:pPr>
-      <w:r>
-        <w:rPr>
-          <w:rFonts w:ascii="Agency FB" w:hAnsi="Agency FB"/>
-          <w:color w:val="00B050"/>
-        </w:rPr>
-        <w:t xml:space="preserve">Ajout d’un tableau de bord, au-dessus du labyrinthe, pour </w:t>
-      </w:r>
-      <w:r>
-        <w:rPr>
-          <w:rFonts w:ascii="Agency FB" w:hAnsi="Agency FB"/>
-          <w:color w:val="00B050"/>
-        </w:rPr>
-        <w:t>inventorier</w:t>
-      </w:r>
-      <w:r>
-        <w:rPr>
-          <w:rFonts w:ascii="Agency FB" w:hAnsi="Agency FB"/>
-          <w:color w:val="00B050"/>
-        </w:rPr>
-        <w:t xml:space="preserve"> les objets collectés.</w:t>
-      </w:r>
-    </w:p>
-    <w:p>
-      <w:pPr>
-        <w:pStyle w:val="Paragraphedeliste"/>
-        <w:numPr>
-          <w:ilvl w:val="0"/>
-          <w:numId w:val="1"/>
-        </w:numPr>
-        <w:rPr>
-          <w:rFonts w:ascii="Agency FB" w:hAnsi="Agency FB"/>
-          <w:color w:val="00B050"/>
-        </w:rPr>
-      </w:pPr>
-      <w:r>
-        <w:rPr>
-          <w:rFonts w:ascii="Agency FB" w:hAnsi="Agency FB"/>
-          <w:color w:val="00B050"/>
-        </w:rPr>
-        <w:t>Modification de l’image des objets disposés dans le labyrinthe.</w:t>
-      </w:r>
-    </w:p>
-    <w:p>
-      <w:pPr>
-        <w:pStyle w:val="Paragraphedeliste"/>
-        <w:numPr>
-          <w:ilvl w:val="0"/>
-          <w:numId w:val="1"/>
-        </w:numPr>
-        <w:rPr>
-          <w:rFonts w:ascii="Agency FB" w:hAnsi="Agency FB"/>
-          <w:color w:val="00B050"/>
-        </w:rPr>
-      </w:pPr>
-      <w:r>
-        <w:rPr>
-          <w:rFonts w:ascii="Agency FB" w:hAnsi="Agency FB"/>
-          <w:color w:val="00B050"/>
-        </w:rPr>
-        <w:t>Suppression de la methode « stay_in_window) » générant un bug sur le déplacement de MacGyver.</w:t>
-      </w:r>
-    </w:p>
-    <w:p>
-      <w:pPr>
-        <w:pStyle w:val="Paragraphedeliste"/>
-        <w:numPr>
-          <w:ilvl w:val="0"/>
-          <w:numId w:val="1"/>
-        </w:numPr>
-        <w:rPr>
-          <w:rFonts w:ascii="Agency FB" w:hAnsi="Agency FB"/>
-          <w:color w:val="00B050"/>
-        </w:rPr>
-      </w:pPr>
-      <w:r>
-        <w:rPr>
-          <w:rFonts w:ascii="Agency FB" w:hAnsi="Agency FB"/>
-          <w:color w:val="00B050"/>
-        </w:rPr>
-        <w:t>Suppression de certaines variables inutilisées.</w:t>
-      </w:r>
-    </w:p>
-    <w:p>
-      <w:pPr>
-        <w:pStyle w:val="Paragraphedeliste"/>
-        <w:numPr>
-          <w:ilvl w:val="0"/>
-          <w:numId w:val="1"/>
-        </w:numPr>
-        <w:rPr>
-          <w:rFonts w:ascii="Agency FB" w:hAnsi="Agency FB"/>
-          <w:color w:val="00B050"/>
-        </w:rPr>
-      </w:pPr>
-      <w:r>
-        <w:rPr>
-          <w:rFonts w:ascii="Agency FB" w:hAnsi="Agency FB"/>
-          <w:color w:val="00B050"/>
-        </w:rPr>
-        <w:t>Suppression de certaines classes, méthodes et fonctions inutilisées.</w:t>
-      </w:r>
-    </w:p>
-    <w:p>
-      <w:pPr>
-        <w:pStyle w:val="Paragraphedeliste"/>
-        <w:numPr>
-          <w:ilvl w:val="0"/>
-          <w:numId w:val="1"/>
-        </w:numPr>
-        <w:rPr>
-          <w:rFonts w:ascii="Agency FB" w:hAnsi="Agency FB"/>
-          <w:color w:val="00B050"/>
-        </w:rPr>
-      </w:pPr>
-      <w:r>
-        <w:rPr>
-          <w:rFonts w:ascii="Agency FB" w:hAnsi="Agency FB"/>
-          <w:color w:val="00B050"/>
-        </w:rPr>
-        <w:t>Conversion de certains messages affichés en informations loguées, conversion de « print() » en « logging.info() ».</w:t>
-      </w:r>
-    </w:p>
-    <w:p>
-      <w:pPr>
-        <w:pStyle w:val="Paragraphedeliste"/>
-        <w:numPr>
-          <w:ilvl w:val="0"/>
-          <w:numId w:val="1"/>
-        </w:numPr>
-        <w:rPr>
-          <w:rFonts w:ascii="Agency FB" w:hAnsi="Agency FB"/>
-          <w:color w:val="00B050"/>
-        </w:rPr>
-      </w:pPr>
-      <w:r>
-        <w:rPr>
-          <w:rFonts w:ascii="Agency FB" w:hAnsi="Agency FB"/>
-          <w:color w:val="00B050"/>
-        </w:rPr>
-        <w:t>Redimensionnement et repositionnement des messages de fin de jeu.</w:t>
-      </w:r>
-    </w:p>
-    <w:p>
-      <w:pPr>
-        <w:pStyle w:val="Paragraphedeliste"/>
-        <w:numPr>
-          <w:ilvl w:val="0"/>
-          <w:numId w:val="1"/>
-        </w:numPr>
-        <w:rPr>
-          <w:rFonts w:ascii="Agency FB" w:hAnsi="Agency FB"/>
-          <w:color w:val="00B050"/>
-        </w:rPr>
-      </w:pPr>
-      <w:r>
-        <w:rPr>
-          <w:rFonts w:ascii="Agency FB" w:hAnsi="Agency FB"/>
-          <w:color w:val="00B050"/>
-        </w:rPr>
-        <w:t>Réorganisation du code rédigé d</w:t>
-      </w:r>
-      <w:r>
-        <w:rPr>
-          <w:rFonts w:ascii="Agency FB" w:hAnsi="Agency FB"/>
-          <w:color w:val="00B050"/>
-        </w:rPr>
-        <w:t>u</w:t>
-      </w:r>
-      <w:r>
-        <w:rPr>
-          <w:rFonts w:ascii="Agency FB" w:hAnsi="Agency FB"/>
-          <w:color w:val="00B050"/>
-        </w:rPr>
-        <w:t xml:space="preserve"> programme principal « main.py ». </w:t>
-      </w:r>
-    </w:p>
-    <w:p>
-      <w:pPr>
-        <w:pStyle w:val="Paragraphedeliste"/>
-        <w:numPr>
-          <w:ilvl w:val="0"/>
-          <w:numId w:val="1"/>
-        </w:numPr>
-        <w:rPr>
-          <w:rFonts w:ascii="Agency FB" w:hAnsi="Agency FB"/>
-          <w:color w:val="00B050"/>
-        </w:rPr>
-      </w:pPr>
-      <w:r>
-        <w:rPr>
-          <w:rFonts w:ascii="Agency FB" w:hAnsi="Agency FB"/>
-          <w:color w:val="00B050"/>
-        </w:rPr>
-        <w:t>Verrouillage de la méthode stop_move_avatar().</w:t>
+        <w:t>Suppression</w:t>
+      </w:r>
+      <w:r>
+        <w:rPr>
+          <w:rFonts w:ascii="Agency FB" w:hAnsi="Agency FB"/>
+          <w:color w:val="00B050"/>
+        </w:rPr>
+        <w:t xml:space="preserve"> de la méthode </w:t>
+      </w:r>
+      <w:r>
+        <w:rPr>
+          <w:rFonts w:ascii="Agency FB" w:hAnsi="Agency FB"/>
+          <w:color w:val="00B050"/>
+        </w:rPr>
+        <w:t>« </w:t>
+      </w:r>
+      <w:r>
+        <w:rPr>
+          <w:rFonts w:ascii="Agency FB" w:hAnsi="Agency FB"/>
+          <w:color w:val="00B050"/>
+        </w:rPr>
+        <w:t>stop_move_avatar()</w:t>
+      </w:r>
+      <w:r>
+        <w:rPr>
+          <w:rFonts w:ascii="Agency FB" w:hAnsi="Agency FB"/>
+          <w:color w:val="00B050"/>
+        </w:rPr>
+        <w:t> »</w:t>
+      </w:r>
+      <w:r>
+        <w:rPr>
+          <w:rFonts w:ascii="Agency FB" w:hAnsi="Agency FB"/>
+          <w:color w:val="00B050"/>
+        </w:rPr>
+        <w:t>.</w:t>
       </w:r>
       <w:bookmarkStart w:id="0" w:name="_GoBack"/>
       <w:bookmarkEnd w:id="0"/>

</xml_diff>

<commit_message>
10th delivery - on EnhanceGraphic branch: - Factorizing game initialization
</commit_message>
<xml_diff>
--- a/Historique_de_conception.docx
+++ b/Historique_de_conception.docx
@@ -1252,42 +1252,27 @@
           <w:rFonts w:ascii="Agency FB" w:hAnsi="Agency FB"/>
           <w:color w:val="00B050"/>
         </w:rPr>
-        <w:t>Suppression</w:t>
-      </w:r>
-      <w:r>
-        <w:rPr>
-          <w:rFonts w:ascii="Agency FB" w:hAnsi="Agency FB"/>
-          <w:color w:val="00B050"/>
-        </w:rPr>
-        <w:t xml:space="preserve"> de la méthode </w:t>
-      </w:r>
-      <w:r>
-        <w:rPr>
-          <w:rFonts w:ascii="Agency FB" w:hAnsi="Agency FB"/>
-          <w:color w:val="00B050"/>
-        </w:rPr>
-        <w:t>« </w:t>
-      </w:r>
-      <w:r>
-        <w:rPr>
-          <w:rFonts w:ascii="Agency FB" w:hAnsi="Agency FB"/>
-          <w:color w:val="00B050"/>
-        </w:rPr>
-        <w:t>stop_move_avatar()</w:t>
-      </w:r>
-      <w:r>
-        <w:rPr>
-          <w:rFonts w:ascii="Agency FB" w:hAnsi="Agency FB"/>
-          <w:color w:val="00B050"/>
-        </w:rPr>
-        <w:t> »</w:t>
-      </w:r>
-      <w:r>
-        <w:rPr>
-          <w:rFonts w:ascii="Agency FB" w:hAnsi="Agency FB"/>
-          <w:color w:val="00B050"/>
-        </w:rPr>
-        <w:t>.</w:t>
+        <w:t>Suppression de la méthode « stop_move_avatar() ».</w:t>
+      </w:r>
+    </w:p>
+    <w:p>
+      <w:pPr>
+        <w:pStyle w:val="Paragraphedeliste"/>
+        <w:numPr>
+          <w:ilvl w:val="0"/>
+          <w:numId w:val="1"/>
+        </w:numPr>
+        <w:rPr>
+          <w:rFonts w:ascii="Agency FB" w:hAnsi="Agency FB"/>
+          <w:color w:val="00B050"/>
+        </w:rPr>
+      </w:pPr>
+      <w:r>
+        <w:rPr>
+          <w:rFonts w:ascii="Agency FB" w:hAnsi="Agency FB"/>
+          <w:color w:val="00B050"/>
+        </w:rPr>
+        <w:t>Factorisation des fonctions d’initialisation du programme.</w:t>
       </w:r>
       <w:bookmarkStart w:id="0" w:name="_GoBack"/>
       <w:bookmarkEnd w:id="0"/>

</xml_diff>

<commit_message>
13th delivery - on EnhanceGraphic branch: - Factorizing game initialization. - Preparing DocsStrings zones.
</commit_message>
<xml_diff>
--- a/Historique_de_conception.docx
+++ b/Historique_de_conception.docx
@@ -117,7 +117,21 @@
         <w:rPr>
           <w:rFonts w:ascii="Agency FB" w:hAnsi="Agency FB"/>
         </w:rPr>
-        <w:t xml:space="preserve"> Création d’un fichier «.gitignore » protégeant le</w:t>
+        <w:t xml:space="preserve"> Création d’un fichier «.</w:t>
+      </w:r>
+      <w:proofErr w:type="spellStart"/>
+      <w:r>
+        <w:rPr>
+          <w:rFonts w:ascii="Agency FB" w:hAnsi="Agency FB"/>
+        </w:rPr>
+        <w:t>gitignore</w:t>
+      </w:r>
+      <w:proofErr w:type="spellEnd"/>
+      <w:r>
+        <w:rPr>
+          <w:rFonts w:ascii="Agency FB" w:hAnsi="Agency FB"/>
+        </w:rPr>
+        <w:t> » protégeant le</w:t>
       </w:r>
       <w:r>
         <w:rPr>
@@ -143,12 +157,28 @@
         </w:rPr>
         <w:t xml:space="preserve"> « </w:t>
       </w:r>
-      <w:r>
-        <w:rPr>
-          <w:rFonts w:ascii="Agency FB" w:hAnsi="Agency FB"/>
-        </w:rPr>
-        <w:t>Include, Lib, Script et Tcl</w:t>
-      </w:r>
+      <w:proofErr w:type="spellStart"/>
+      <w:r>
+        <w:rPr>
+          <w:rFonts w:ascii="Agency FB" w:hAnsi="Agency FB"/>
+        </w:rPr>
+        <w:t>Include</w:t>
+      </w:r>
+      <w:proofErr w:type="spellEnd"/>
+      <w:r>
+        <w:rPr>
+          <w:rFonts w:ascii="Agency FB" w:hAnsi="Agency FB"/>
+        </w:rPr>
+        <w:t xml:space="preserve">, Lib, Script et </w:t>
+      </w:r>
+      <w:proofErr w:type="spellStart"/>
+      <w:r>
+        <w:rPr>
+          <w:rFonts w:ascii="Agency FB" w:hAnsi="Agency FB"/>
+        </w:rPr>
+        <w:t>Tcl</w:t>
+      </w:r>
+      <w:proofErr w:type="spellEnd"/>
       <w:r>
         <w:rPr>
           <w:rFonts w:ascii="Agency FB" w:hAnsi="Agency FB"/>
@@ -233,14 +263,46 @@
           <w:rFonts w:ascii="Agency FB" w:hAnsi="Agency FB"/>
           <w:color w:val="00B050"/>
         </w:rPr>
-        <w:t>Création de la branche « ToBuildMaze » dédiée à la création de l’environnement graphique du labyrinthe.</w:t>
-      </w:r>
-      <w:r>
-        <w:rPr>
-          <w:rFonts w:ascii="Agency FB" w:hAnsi="Agency FB"/>
-          <w:color w:val="00B050"/>
-        </w:rPr>
-        <w:t>Récupération du fichier « macgyver_ressources.zip »</w:t>
+        <w:t>Création de la branche « </w:t>
+      </w:r>
+      <w:proofErr w:type="spellStart"/>
+      <w:r>
+        <w:rPr>
+          <w:rFonts w:ascii="Agency FB" w:hAnsi="Agency FB"/>
+          <w:color w:val="00B050"/>
+        </w:rPr>
+        <w:t>ToBuildMaze</w:t>
+      </w:r>
+      <w:proofErr w:type="spellEnd"/>
+      <w:r>
+        <w:rPr>
+          <w:rFonts w:ascii="Agency FB" w:hAnsi="Agency FB"/>
+          <w:color w:val="00B050"/>
+        </w:rPr>
+        <w:t xml:space="preserve"> » dédiée à la création de l’environnement graphique du </w:t>
+      </w:r>
+      <w:proofErr w:type="spellStart"/>
+      <w:r>
+        <w:rPr>
+          <w:rFonts w:ascii="Agency FB" w:hAnsi="Agency FB"/>
+          <w:color w:val="00B050"/>
+        </w:rPr>
+        <w:t>labyrinthe.</w:t>
+      </w:r>
+      <w:r>
+        <w:rPr>
+          <w:rFonts w:ascii="Agency FB" w:hAnsi="Agency FB"/>
+          <w:color w:val="00B050"/>
+        </w:rPr>
+        <w:t>Récupération</w:t>
+      </w:r>
+      <w:proofErr w:type="spellEnd"/>
+      <w:r>
+        <w:rPr>
+          <w:rFonts w:ascii="Agency FB" w:hAnsi="Agency FB"/>
+          <w:color w:val="00B050"/>
+        </w:rPr>
+        <w:t xml:space="preserve"> du fichier « macgyver_ressources.zip »</w:t>
       </w:r>
       <w:r>
         <w:rPr>
@@ -447,7 +509,23 @@
           <w:rFonts w:ascii="Agency FB" w:hAnsi="Agency FB"/>
           <w:color w:val="00B050"/>
         </w:rPr>
-        <w:t>Création du dossier « P3_Labyrinthe/Labyrinthe/Package/Pictures/ », ce dossier contient les ressources fournies par OpenClassRooms.</w:t>
+        <w:t xml:space="preserve">Création du dossier « P3_Labyrinthe/Labyrinthe/Package/Pictures/ », ce dossier contient les ressources fournies par </w:t>
+      </w:r>
+      <w:proofErr w:type="spellStart"/>
+      <w:r>
+        <w:rPr>
+          <w:rFonts w:ascii="Agency FB" w:hAnsi="Agency FB"/>
+          <w:color w:val="00B050"/>
+        </w:rPr>
+        <w:t>OpenClassRooms</w:t>
+      </w:r>
+      <w:proofErr w:type="spellEnd"/>
+      <w:r>
+        <w:rPr>
+          <w:rFonts w:ascii="Agency FB" w:hAnsi="Agency FB"/>
+          <w:color w:val="00B050"/>
+        </w:rPr>
+        <w:t>.</w:t>
       </w:r>
     </w:p>
     <w:p>
@@ -487,27 +565,75 @@
           <w:rFonts w:ascii="Agency FB" w:hAnsi="Agency FB"/>
           <w:color w:val="00B050"/>
         </w:rPr>
-        <w:t>Commit des fichiers « .gitignore » et « Requirement.txt ».</w:t>
-      </w:r>
-    </w:p>
-    <w:p>
-      <w:pPr>
-        <w:pStyle w:val="Paragraphedeliste"/>
-        <w:numPr>
-          <w:ilvl w:val="0"/>
-          <w:numId w:val="1"/>
-        </w:numPr>
-        <w:rPr>
-          <w:rFonts w:ascii="Agency FB" w:hAnsi="Agency FB"/>
-          <w:color w:val="00B050"/>
-        </w:rPr>
-      </w:pPr>
-      <w:r>
-        <w:rPr>
-          <w:rFonts w:ascii="Agency FB" w:hAnsi="Agency FB"/>
-          <w:color w:val="00B050"/>
-        </w:rPr>
-        <w:t>Création des classes « Characters, Maze, Options, Window.</w:t>
+        <w:t>Commit des fichiers « .</w:t>
+      </w:r>
+      <w:proofErr w:type="spellStart"/>
+      <w:r>
+        <w:rPr>
+          <w:rFonts w:ascii="Agency FB" w:hAnsi="Agency FB"/>
+          <w:color w:val="00B050"/>
+        </w:rPr>
+        <w:t>gitignore</w:t>
+      </w:r>
+      <w:proofErr w:type="spellEnd"/>
+      <w:r>
+        <w:rPr>
+          <w:rFonts w:ascii="Agency FB" w:hAnsi="Agency FB"/>
+          <w:color w:val="00B050"/>
+        </w:rPr>
+        <w:t> » et « Requirement.txt ».</w:t>
+      </w:r>
+    </w:p>
+    <w:p>
+      <w:pPr>
+        <w:pStyle w:val="Paragraphedeliste"/>
+        <w:numPr>
+          <w:ilvl w:val="0"/>
+          <w:numId w:val="1"/>
+        </w:numPr>
+        <w:rPr>
+          <w:rFonts w:ascii="Agency FB" w:hAnsi="Agency FB"/>
+          <w:color w:val="00B050"/>
+        </w:rPr>
+      </w:pPr>
+      <w:r>
+        <w:rPr>
+          <w:rFonts w:ascii="Agency FB" w:hAnsi="Agency FB"/>
+          <w:color w:val="00B050"/>
+        </w:rPr>
+        <w:t>Création des classes « </w:t>
+      </w:r>
+      <w:proofErr w:type="spellStart"/>
+      <w:r>
+        <w:rPr>
+          <w:rFonts w:ascii="Agency FB" w:hAnsi="Agency FB"/>
+          <w:color w:val="00B050"/>
+        </w:rPr>
+        <w:t>Characters</w:t>
+      </w:r>
+      <w:proofErr w:type="spellEnd"/>
+      <w:r>
+        <w:rPr>
+          <w:rFonts w:ascii="Agency FB" w:hAnsi="Agency FB"/>
+          <w:color w:val="00B050"/>
+        </w:rPr>
+        <w:t xml:space="preserve">, Maze, Options, </w:t>
+      </w:r>
+      <w:proofErr w:type="spellStart"/>
+      <w:r>
+        <w:rPr>
+          <w:rFonts w:ascii="Agency FB" w:hAnsi="Agency FB"/>
+          <w:color w:val="00B050"/>
+        </w:rPr>
+        <w:t>Window</w:t>
+      </w:r>
+      <w:proofErr w:type="spellEnd"/>
+      <w:r>
+        <w:rPr>
+          <w:rFonts w:ascii="Agency FB" w:hAnsi="Agency FB"/>
+          <w:color w:val="00B050"/>
+        </w:rPr>
+        <w:t>.</w:t>
       </w:r>
     </w:p>
     <w:p>
@@ -534,27 +660,123 @@
           <w:rFonts w:ascii="Agency FB" w:hAnsi="Agency FB"/>
           <w:color w:val="00B050"/>
         </w:rPr>
-        <w:t>« MacGyver » et les objets.</w:t>
-      </w:r>
-    </w:p>
-    <w:p>
-      <w:pPr>
-        <w:pStyle w:val="Paragraphedeliste"/>
-        <w:numPr>
-          <w:ilvl w:val="0"/>
-          <w:numId w:val="1"/>
-        </w:numPr>
-        <w:rPr>
-          <w:rFonts w:ascii="Agency FB" w:hAnsi="Agency FB"/>
-          <w:color w:val="00B050"/>
-        </w:rPr>
-      </w:pPr>
-      <w:r>
-        <w:rPr>
-          <w:rFonts w:ascii="Agency FB" w:hAnsi="Agency FB"/>
-          <w:color w:val="00B050"/>
-        </w:rPr>
-        <w:t>Amélioration de la classe « Options » pour les paramétrages suivants : « Settings », « SettingsWindow », « SettingsCharacter », « SettingsObjects ». Le module Configparser est implémenté pour gérer le paramétrage via un fichier « .ini ».</w:t>
+        <w:t>« </w:t>
+      </w:r>
+      <w:proofErr w:type="spellStart"/>
+      <w:r>
+        <w:rPr>
+          <w:rFonts w:ascii="Agency FB" w:hAnsi="Agency FB"/>
+          <w:color w:val="00B050"/>
+        </w:rPr>
+        <w:t>MacGyver</w:t>
+      </w:r>
+      <w:proofErr w:type="spellEnd"/>
+      <w:r>
+        <w:rPr>
+          <w:rFonts w:ascii="Agency FB" w:hAnsi="Agency FB"/>
+          <w:color w:val="00B050"/>
+        </w:rPr>
+        <w:t> » et les objets.</w:t>
+      </w:r>
+    </w:p>
+    <w:p>
+      <w:pPr>
+        <w:pStyle w:val="Paragraphedeliste"/>
+        <w:numPr>
+          <w:ilvl w:val="0"/>
+          <w:numId w:val="1"/>
+        </w:numPr>
+        <w:rPr>
+          <w:rFonts w:ascii="Agency FB" w:hAnsi="Agency FB"/>
+          <w:color w:val="00B050"/>
+        </w:rPr>
+      </w:pPr>
+      <w:r>
+        <w:rPr>
+          <w:rFonts w:ascii="Agency FB" w:hAnsi="Agency FB"/>
+          <w:color w:val="00B050"/>
+        </w:rPr>
+        <w:t>Amélioration de la classe « Options » pour les paramétrages suivants : « Settings », « </w:t>
+      </w:r>
+      <w:proofErr w:type="spellStart"/>
+      <w:r>
+        <w:rPr>
+          <w:rFonts w:ascii="Agency FB" w:hAnsi="Agency FB"/>
+          <w:color w:val="00B050"/>
+        </w:rPr>
+        <w:t>SettingsWindow</w:t>
+      </w:r>
+      <w:proofErr w:type="spellEnd"/>
+      <w:r>
+        <w:rPr>
+          <w:rFonts w:ascii="Agency FB" w:hAnsi="Agency FB"/>
+          <w:color w:val="00B050"/>
+        </w:rPr>
+        <w:t> », « </w:t>
+      </w:r>
+      <w:proofErr w:type="spellStart"/>
+      <w:r>
+        <w:rPr>
+          <w:rFonts w:ascii="Agency FB" w:hAnsi="Agency FB"/>
+          <w:color w:val="00B050"/>
+        </w:rPr>
+        <w:t>SettingsCharacter</w:t>
+      </w:r>
+      <w:proofErr w:type="spellEnd"/>
+      <w:r>
+        <w:rPr>
+          <w:rFonts w:ascii="Agency FB" w:hAnsi="Agency FB"/>
+          <w:color w:val="00B050"/>
+        </w:rPr>
+        <w:t> », « </w:t>
+      </w:r>
+      <w:proofErr w:type="spellStart"/>
+      <w:r>
+        <w:rPr>
+          <w:rFonts w:ascii="Agency FB" w:hAnsi="Agency FB"/>
+          <w:color w:val="00B050"/>
+        </w:rPr>
+        <w:t>SettingsObjects</w:t>
+      </w:r>
+      <w:proofErr w:type="spellEnd"/>
+      <w:r>
+        <w:rPr>
+          <w:rFonts w:ascii="Agency FB" w:hAnsi="Agency FB"/>
+          <w:color w:val="00B050"/>
+        </w:rPr>
+        <w:t xml:space="preserve"> ». Le module </w:t>
+      </w:r>
+      <w:proofErr w:type="spellStart"/>
+      <w:r>
+        <w:rPr>
+          <w:rFonts w:ascii="Agency FB" w:hAnsi="Agency FB"/>
+          <w:color w:val="00B050"/>
+        </w:rPr>
+        <w:t>Configparser</w:t>
+      </w:r>
+      <w:proofErr w:type="spellEnd"/>
+      <w:r>
+        <w:rPr>
+          <w:rFonts w:ascii="Agency FB" w:hAnsi="Agency FB"/>
+          <w:color w:val="00B050"/>
+        </w:rPr>
+        <w:t xml:space="preserve"> est implémenté pour gérer le paramétrage via un fichier « .</w:t>
+      </w:r>
+      <w:proofErr w:type="spellStart"/>
+      <w:r>
+        <w:rPr>
+          <w:rFonts w:ascii="Agency FB" w:hAnsi="Agency FB"/>
+          <w:color w:val="00B050"/>
+        </w:rPr>
+        <w:t>ini</w:t>
+      </w:r>
+      <w:proofErr w:type="spellEnd"/>
+      <w:r>
+        <w:rPr>
+          <w:rFonts w:ascii="Agency FB" w:hAnsi="Agency FB"/>
+          <w:color w:val="00B050"/>
+        </w:rPr>
+        <w:t> ».</w:t>
       </w:r>
     </w:p>
     <w:p>
@@ -588,7 +810,39 @@
           <w:rFonts w:ascii="Agency FB" w:hAnsi="Agency FB"/>
           <w:color w:val="00B050"/>
         </w:rPr>
-        <w:t xml:space="preserve"> « move_avatar() » pour MacGyver.</w:t>
+        <w:t xml:space="preserve"> « </w:t>
+      </w:r>
+      <w:proofErr w:type="spellStart"/>
+      <w:r>
+        <w:rPr>
+          <w:rFonts w:ascii="Agency FB" w:hAnsi="Agency FB"/>
+          <w:color w:val="00B050"/>
+        </w:rPr>
+        <w:t>move_avatar</w:t>
+      </w:r>
+      <w:proofErr w:type="spellEnd"/>
+      <w:r>
+        <w:rPr>
+          <w:rFonts w:ascii="Agency FB" w:hAnsi="Agency FB"/>
+          <w:color w:val="00B050"/>
+        </w:rPr>
+        <w:t xml:space="preserve">() » pour </w:t>
+      </w:r>
+      <w:proofErr w:type="spellStart"/>
+      <w:r>
+        <w:rPr>
+          <w:rFonts w:ascii="Agency FB" w:hAnsi="Agency FB"/>
+          <w:color w:val="00B050"/>
+        </w:rPr>
+        <w:t>MacGyver</w:t>
+      </w:r>
+      <w:proofErr w:type="spellEnd"/>
+      <w:r>
+        <w:rPr>
+          <w:rFonts w:ascii="Agency FB" w:hAnsi="Agency FB"/>
+          <w:color w:val="00B050"/>
+        </w:rPr>
+        <w:t>.</w:t>
       </w:r>
     </w:p>
     <w:p>
@@ -622,27 +876,59 @@
           <w:rFonts w:ascii="Agency FB" w:hAnsi="Agency FB"/>
           <w:color w:val="00B050"/>
         </w:rPr>
-        <w:t>« stop_move_avatar », pour gérer la collision avec les murs.</w:t>
-      </w:r>
-    </w:p>
-    <w:p>
-      <w:pPr>
-        <w:pStyle w:val="Paragraphedeliste"/>
-        <w:numPr>
-          <w:ilvl w:val="0"/>
-          <w:numId w:val="1"/>
-        </w:numPr>
-        <w:rPr>
-          <w:rFonts w:ascii="Agency FB" w:hAnsi="Agency FB"/>
-          <w:color w:val="00B050"/>
-        </w:rPr>
-      </w:pPr>
-      <w:r>
-        <w:rPr>
-          <w:rFonts w:ascii="Agency FB" w:hAnsi="Agency FB"/>
-          <w:color w:val="00B050"/>
-        </w:rPr>
-        <w:t>Ajout du paramétrage de l’horloge de 60 images par secondes. Ajout de la classe « SurroundingSprite() » pour gérer chaque bloc de mur en tant qu’objet</w:t>
+        <w:t>« </w:t>
+      </w:r>
+      <w:proofErr w:type="spellStart"/>
+      <w:r>
+        <w:rPr>
+          <w:rFonts w:ascii="Agency FB" w:hAnsi="Agency FB"/>
+          <w:color w:val="00B050"/>
+        </w:rPr>
+        <w:t>stop_move_avatar</w:t>
+      </w:r>
+      <w:proofErr w:type="spellEnd"/>
+      <w:r>
+        <w:rPr>
+          <w:rFonts w:ascii="Agency FB" w:hAnsi="Agency FB"/>
+          <w:color w:val="00B050"/>
+        </w:rPr>
+        <w:t> », pour gérer la collision avec les murs.</w:t>
+      </w:r>
+    </w:p>
+    <w:p>
+      <w:pPr>
+        <w:pStyle w:val="Paragraphedeliste"/>
+        <w:numPr>
+          <w:ilvl w:val="0"/>
+          <w:numId w:val="1"/>
+        </w:numPr>
+        <w:rPr>
+          <w:rFonts w:ascii="Agency FB" w:hAnsi="Agency FB"/>
+          <w:color w:val="00B050"/>
+        </w:rPr>
+      </w:pPr>
+      <w:r>
+        <w:rPr>
+          <w:rFonts w:ascii="Agency FB" w:hAnsi="Agency FB"/>
+          <w:color w:val="00B050"/>
+        </w:rPr>
+        <w:t>Ajout du paramétrage de l’horloge de 60 images par secondes. Ajout de la classe « </w:t>
+      </w:r>
+      <w:proofErr w:type="spellStart"/>
+      <w:r>
+        <w:rPr>
+          <w:rFonts w:ascii="Agency FB" w:hAnsi="Agency FB"/>
+          <w:color w:val="00B050"/>
+        </w:rPr>
+        <w:t>SurroundingSprite</w:t>
+      </w:r>
+      <w:proofErr w:type="spellEnd"/>
+      <w:r>
+        <w:rPr>
+          <w:rFonts w:ascii="Agency FB" w:hAnsi="Agency FB"/>
+          <w:color w:val="00B050"/>
+        </w:rPr>
+        <w:t>() » pour gérer chaque bloc de mur en tant qu’objet</w:t>
       </w:r>
       <w:r>
         <w:rPr>
@@ -669,7 +955,55 @@
           <w:rFonts w:ascii="Agency FB" w:hAnsi="Agency FB"/>
           <w:color w:val="00B050"/>
         </w:rPr>
-        <w:t>Conversion des personnages, MacGyver et Gardien, en sprite. Conversion des fonctions lié à MacGyver en méthodes.</w:t>
+        <w:t xml:space="preserve">Conversion des personnages, </w:t>
+      </w:r>
+      <w:proofErr w:type="spellStart"/>
+      <w:r>
+        <w:rPr>
+          <w:rFonts w:ascii="Agency FB" w:hAnsi="Agency FB"/>
+          <w:color w:val="00B050"/>
+        </w:rPr>
+        <w:t>MacGyver</w:t>
+      </w:r>
+      <w:proofErr w:type="spellEnd"/>
+      <w:r>
+        <w:rPr>
+          <w:rFonts w:ascii="Agency FB" w:hAnsi="Agency FB"/>
+          <w:color w:val="00B050"/>
+        </w:rPr>
+        <w:t xml:space="preserve"> et Gardien, en </w:t>
+      </w:r>
+      <w:proofErr w:type="spellStart"/>
+      <w:r>
+        <w:rPr>
+          <w:rFonts w:ascii="Agency FB" w:hAnsi="Agency FB"/>
+          <w:color w:val="00B050"/>
+        </w:rPr>
+        <w:t>sprite</w:t>
+      </w:r>
+      <w:proofErr w:type="spellEnd"/>
+      <w:r>
+        <w:rPr>
+          <w:rFonts w:ascii="Agency FB" w:hAnsi="Agency FB"/>
+          <w:color w:val="00B050"/>
+        </w:rPr>
+        <w:t xml:space="preserve">. Conversion des fonctions lié à </w:t>
+      </w:r>
+      <w:proofErr w:type="spellStart"/>
+      <w:r>
+        <w:rPr>
+          <w:rFonts w:ascii="Agency FB" w:hAnsi="Agency FB"/>
+          <w:color w:val="00B050"/>
+        </w:rPr>
+        <w:t>MacGyver</w:t>
+      </w:r>
+      <w:proofErr w:type="spellEnd"/>
+      <w:r>
+        <w:rPr>
+          <w:rFonts w:ascii="Agency FB" w:hAnsi="Agency FB"/>
+          <w:color w:val="00B050"/>
+        </w:rPr>
+        <w:t xml:space="preserve"> en méthodes.</w:t>
       </w:r>
     </w:p>
     <w:p>
@@ -716,7 +1050,23 @@
           <w:rFonts w:ascii="Agency FB" w:hAnsi="Agency FB"/>
           <w:color w:val="00B050"/>
         </w:rPr>
-        <w:t>Reconfiguration et amélioration de la classe « CharacterSprite() » et de ses méthodes associées.</w:t>
+        <w:t>Reconfiguration et amélioration de la classe « </w:t>
+      </w:r>
+      <w:proofErr w:type="spellStart"/>
+      <w:r>
+        <w:rPr>
+          <w:rFonts w:ascii="Agency FB" w:hAnsi="Agency FB"/>
+          <w:color w:val="00B050"/>
+        </w:rPr>
+        <w:t>CharacterSprite</w:t>
+      </w:r>
+      <w:proofErr w:type="spellEnd"/>
+      <w:r>
+        <w:rPr>
+          <w:rFonts w:ascii="Agency FB" w:hAnsi="Agency FB"/>
+          <w:color w:val="00B050"/>
+        </w:rPr>
+        <w:t>() » et de ses méthodes associées.</w:t>
       </w:r>
     </w:p>
     <w:p>
@@ -756,7 +1106,23 @@
           <w:rFonts w:ascii="Agency FB" w:hAnsi="Agency FB"/>
           <w:color w:val="00B050"/>
         </w:rPr>
-        <w:t>Correction des bugs concernant le déplacement de MacGyver aux alentours des axes X et Y de la fenêtre.</w:t>
+        <w:t xml:space="preserve">Correction des bugs concernant le déplacement de </w:t>
+      </w:r>
+      <w:proofErr w:type="spellStart"/>
+      <w:r>
+        <w:rPr>
+          <w:rFonts w:ascii="Agency FB" w:hAnsi="Agency FB"/>
+          <w:color w:val="00B050"/>
+        </w:rPr>
+        <w:t>MacGyver</w:t>
+      </w:r>
+      <w:proofErr w:type="spellEnd"/>
+      <w:r>
+        <w:rPr>
+          <w:rFonts w:ascii="Agency FB" w:hAnsi="Agency FB"/>
+          <w:color w:val="00B050"/>
+        </w:rPr>
+        <w:t xml:space="preserve"> aux alentours des axes X et Y de la fenêtre.</w:t>
       </w:r>
     </w:p>
     <w:p>
@@ -794,25 +1160,53 @@
         <w:rPr>
           <w:rFonts w:ascii="Agency FB" w:hAnsi="Agency FB"/>
         </w:rPr>
-        <w:t>Fusion de la branche « ToBuildMaze » et de la branche principale « master » (merge).</w:t>
-      </w:r>
-    </w:p>
-    <w:p>
-      <w:pPr>
-        <w:pStyle w:val="Paragraphedeliste"/>
-        <w:numPr>
-          <w:ilvl w:val="0"/>
-          <w:numId w:val="1"/>
-        </w:numPr>
-        <w:rPr>
-          <w:rFonts w:ascii="Agency FB" w:hAnsi="Agency FB"/>
-        </w:rPr>
-      </w:pPr>
-      <w:r>
-        <w:rPr>
-          <w:rFonts w:ascii="Agency FB" w:hAnsi="Agency FB"/>
-        </w:rPr>
-        <w:t>Changement de l’image de MacGyver et du sol du labyrinthe.</w:t>
+        <w:t>Fusion de la branche « </w:t>
+      </w:r>
+      <w:proofErr w:type="spellStart"/>
+      <w:r>
+        <w:rPr>
+          <w:rFonts w:ascii="Agency FB" w:hAnsi="Agency FB"/>
+        </w:rPr>
+        <w:t>ToBuildMaze</w:t>
+      </w:r>
+      <w:proofErr w:type="spellEnd"/>
+      <w:r>
+        <w:rPr>
+          <w:rFonts w:ascii="Agency FB" w:hAnsi="Agency FB"/>
+        </w:rPr>
+        <w:t> » et de la branche principale « master » (merge).</w:t>
+      </w:r>
+    </w:p>
+    <w:p>
+      <w:pPr>
+        <w:pStyle w:val="Paragraphedeliste"/>
+        <w:numPr>
+          <w:ilvl w:val="0"/>
+          <w:numId w:val="1"/>
+        </w:numPr>
+        <w:rPr>
+          <w:rFonts w:ascii="Agency FB" w:hAnsi="Agency FB"/>
+        </w:rPr>
+      </w:pPr>
+      <w:r>
+        <w:rPr>
+          <w:rFonts w:ascii="Agency FB" w:hAnsi="Agency FB"/>
+        </w:rPr>
+        <w:t xml:space="preserve">Changement de l’image de </w:t>
+      </w:r>
+      <w:proofErr w:type="spellStart"/>
+      <w:r>
+        <w:rPr>
+          <w:rFonts w:ascii="Agency FB" w:hAnsi="Agency FB"/>
+        </w:rPr>
+        <w:t>MacGyver</w:t>
+      </w:r>
+      <w:proofErr w:type="spellEnd"/>
+      <w:r>
+        <w:rPr>
+          <w:rFonts w:ascii="Agency FB" w:hAnsi="Agency FB"/>
+        </w:rPr>
+        <w:t xml:space="preserve"> et du sol du labyrinthe.</w:t>
       </w:r>
     </w:p>
     <w:p>
@@ -832,27 +1226,23 @@
           <w:rFonts w:ascii="Agency FB" w:hAnsi="Agency FB"/>
           <w:color w:val="0070C0"/>
         </w:rPr>
-        <w:t>Création de la branche « ToGetObjects ». Branche dédiée à l’ajout de la fonctionnalité de gestion des objets.</w:t>
-      </w:r>
-    </w:p>
-    <w:p>
-      <w:pPr>
-        <w:pStyle w:val="Paragraphedeliste"/>
-        <w:numPr>
-          <w:ilvl w:val="0"/>
-          <w:numId w:val="1"/>
-        </w:numPr>
+        <w:t>Création de la branche « </w:t>
+      </w:r>
+      <w:proofErr w:type="spellStart"/>
+      <w:r>
         <w:rPr>
           <w:rFonts w:ascii="Agency FB" w:hAnsi="Agency FB"/>
           <w:color w:val="0070C0"/>
         </w:rPr>
-      </w:pPr>
+        <w:t>ToGetObjects</w:t>
+      </w:r>
+      <w:proofErr w:type="spellEnd"/>
       <w:r>
         <w:rPr>
           <w:rFonts w:ascii="Agency FB" w:hAnsi="Agency FB"/>
           <w:color w:val="0070C0"/>
         </w:rPr>
-        <w:t xml:space="preserve">Modification du comportement de MacGyver selon son déplacement. </w:t>
+        <w:t> ». Branche dédiée à l’ajout de la fonctionnalité de gestion des objets.</w:t>
       </w:r>
     </w:p>
     <w:p>
@@ -872,27 +1262,23 @@
           <w:rFonts w:ascii="Agency FB" w:hAnsi="Agency FB"/>
           <w:color w:val="0070C0"/>
         </w:rPr>
-        <w:t>Modification du comportement du Gardien selon le déplacement de MacGyver.</w:t>
-      </w:r>
-    </w:p>
-    <w:p>
-      <w:pPr>
-        <w:pStyle w:val="Paragraphedeliste"/>
-        <w:numPr>
-          <w:ilvl w:val="0"/>
-          <w:numId w:val="1"/>
-        </w:numPr>
+        <w:t xml:space="preserve">Modification du comportement de </w:t>
+      </w:r>
+      <w:proofErr w:type="spellStart"/>
+      <w:r>
         <w:rPr>
           <w:rFonts w:ascii="Agency FB" w:hAnsi="Agency FB"/>
           <w:color w:val="0070C0"/>
         </w:rPr>
-      </w:pPr>
+        <w:t>MacGyver</w:t>
+      </w:r>
+      <w:proofErr w:type="spellEnd"/>
       <w:r>
         <w:rPr>
           <w:rFonts w:ascii="Agency FB" w:hAnsi="Agency FB"/>
           <w:color w:val="0070C0"/>
         </w:rPr>
-        <w:t>Ajout de la classe « Objects ». Ajout du positionnement aléatoire des objets dans le labyrinthe.</w:t>
+        <w:t xml:space="preserve"> selon son déplacement. </w:t>
       </w:r>
     </w:p>
     <w:p>
@@ -912,6 +1298,78 @@
           <w:rFonts w:ascii="Agency FB" w:hAnsi="Agency FB"/>
           <w:color w:val="0070C0"/>
         </w:rPr>
+        <w:t xml:space="preserve">Modification du comportement du Gardien selon le déplacement de </w:t>
+      </w:r>
+      <w:proofErr w:type="spellStart"/>
+      <w:r>
+        <w:rPr>
+          <w:rFonts w:ascii="Agency FB" w:hAnsi="Agency FB"/>
+          <w:color w:val="0070C0"/>
+        </w:rPr>
+        <w:t>MacGyver</w:t>
+      </w:r>
+      <w:proofErr w:type="spellEnd"/>
+      <w:r>
+        <w:rPr>
+          <w:rFonts w:ascii="Agency FB" w:hAnsi="Agency FB"/>
+          <w:color w:val="0070C0"/>
+        </w:rPr>
+        <w:t>.</w:t>
+      </w:r>
+    </w:p>
+    <w:p>
+      <w:pPr>
+        <w:pStyle w:val="Paragraphedeliste"/>
+        <w:numPr>
+          <w:ilvl w:val="0"/>
+          <w:numId w:val="1"/>
+        </w:numPr>
+        <w:rPr>
+          <w:rFonts w:ascii="Agency FB" w:hAnsi="Agency FB"/>
+          <w:color w:val="0070C0"/>
+        </w:rPr>
+      </w:pPr>
+      <w:r>
+        <w:rPr>
+          <w:rFonts w:ascii="Agency FB" w:hAnsi="Agency FB"/>
+          <w:color w:val="0070C0"/>
+        </w:rPr>
+        <w:t>Ajout de la classe « </w:t>
+      </w:r>
+      <w:proofErr w:type="spellStart"/>
+      <w:r>
+        <w:rPr>
+          <w:rFonts w:ascii="Agency FB" w:hAnsi="Agency FB"/>
+          <w:color w:val="0070C0"/>
+        </w:rPr>
+        <w:t>Objects</w:t>
+      </w:r>
+      <w:proofErr w:type="spellEnd"/>
+      <w:r>
+        <w:rPr>
+          <w:rFonts w:ascii="Agency FB" w:hAnsi="Agency FB"/>
+          <w:color w:val="0070C0"/>
+        </w:rPr>
+        <w:t> ». Ajout du positionnement aléatoire des objets dans le labyrinthe.</w:t>
+      </w:r>
+    </w:p>
+    <w:p>
+      <w:pPr>
+        <w:pStyle w:val="Paragraphedeliste"/>
+        <w:numPr>
+          <w:ilvl w:val="0"/>
+          <w:numId w:val="1"/>
+        </w:numPr>
+        <w:rPr>
+          <w:rFonts w:ascii="Agency FB" w:hAnsi="Agency FB"/>
+          <w:color w:val="0070C0"/>
+        </w:rPr>
+      </w:pPr>
+      <w:r>
+        <w:rPr>
+          <w:rFonts w:ascii="Agency FB" w:hAnsi="Agency FB"/>
+          <w:color w:val="0070C0"/>
+        </w:rPr>
         <w:t>Ajout de la récupération des objets. Une liste à valeurs booléennes gère le compteur d’objets récupérés.</w:t>
       </w:r>
     </w:p>
@@ -931,7 +1389,21 @@
           <w:rFonts w:ascii="Agency FB" w:hAnsi="Agency FB"/>
         </w:rPr>
         <w:lastRenderedPageBreak/>
-        <w:t>Fusion de la branche « ToGetObjects » et de la branche principale « master » (merge).</w:t>
+        <w:t>Fusion de la branche « </w:t>
+      </w:r>
+      <w:proofErr w:type="spellStart"/>
+      <w:r>
+        <w:rPr>
+          <w:rFonts w:ascii="Agency FB" w:hAnsi="Agency FB"/>
+        </w:rPr>
+        <w:t>ToGetObjects</w:t>
+      </w:r>
+      <w:proofErr w:type="spellEnd"/>
+      <w:r>
+        <w:rPr>
+          <w:rFonts w:ascii="Agency FB" w:hAnsi="Agency FB"/>
+        </w:rPr>
+        <w:t> » et de la branche principale « master » (merge).</w:t>
       </w:r>
     </w:p>
     <w:p>
@@ -969,7 +1441,23 @@
           <w:rFonts w:ascii="Agency FB" w:hAnsi="Agency FB"/>
           <w:color w:val="00B050"/>
         </w:rPr>
-        <w:t>Création de la branche « EnhanceGraphic ». Branche dédiée à l’amélioration de l’affichage graphique global du jeu et de l’allègement de la rédaction du code.</w:t>
+        <w:t>Création de la branche « </w:t>
+      </w:r>
+      <w:proofErr w:type="spellStart"/>
+      <w:r>
+        <w:rPr>
+          <w:rFonts w:ascii="Agency FB" w:hAnsi="Agency FB"/>
+          <w:color w:val="00B050"/>
+        </w:rPr>
+        <w:t>EnhanceGraphic</w:t>
+      </w:r>
+      <w:proofErr w:type="spellEnd"/>
+      <w:r>
+        <w:rPr>
+          <w:rFonts w:ascii="Agency FB" w:hAnsi="Agency FB"/>
+          <w:color w:val="00B050"/>
+        </w:rPr>
+        <w:t> ». Branche dédiée à l’amélioration de l’affichage graphique global du jeu et de l’allègement de la rédaction du code.</w:t>
       </w:r>
     </w:p>
     <w:p>
@@ -1070,7 +1558,55 @@
           <w:rFonts w:ascii="Agency FB" w:hAnsi="Agency FB"/>
           <w:color w:val="00B050"/>
         </w:rPr>
-        <w:t>Suppression de la methode « stay_in_window) » générant un bug sur le déplacement de MacGyver.</w:t>
+        <w:t xml:space="preserve">Suppression de la </w:t>
+      </w:r>
+      <w:proofErr w:type="spellStart"/>
+      <w:r>
+        <w:rPr>
+          <w:rFonts w:ascii="Agency FB" w:hAnsi="Agency FB"/>
+          <w:color w:val="00B050"/>
+        </w:rPr>
+        <w:t>methode</w:t>
+      </w:r>
+      <w:proofErr w:type="spellEnd"/>
+      <w:r>
+        <w:rPr>
+          <w:rFonts w:ascii="Agency FB" w:hAnsi="Agency FB"/>
+          <w:color w:val="00B050"/>
+        </w:rPr>
+        <w:t xml:space="preserve"> « </w:t>
+      </w:r>
+      <w:proofErr w:type="spellStart"/>
+      <w:r>
+        <w:rPr>
+          <w:rFonts w:ascii="Agency FB" w:hAnsi="Agency FB"/>
+          <w:color w:val="00B050"/>
+        </w:rPr>
+        <w:t>stay_in_window</w:t>
+      </w:r>
+      <w:proofErr w:type="spellEnd"/>
+      <w:r>
+        <w:rPr>
+          <w:rFonts w:ascii="Agency FB" w:hAnsi="Agency FB"/>
+          <w:color w:val="00B050"/>
+        </w:rPr>
+        <w:t xml:space="preserve">) » générant un bug sur le déplacement de </w:t>
+      </w:r>
+      <w:proofErr w:type="spellStart"/>
+      <w:r>
+        <w:rPr>
+          <w:rFonts w:ascii="Agency FB" w:hAnsi="Agency FB"/>
+          <w:color w:val="00B050"/>
+        </w:rPr>
+        <w:t>MacGyver</w:t>
+      </w:r>
+      <w:proofErr w:type="spellEnd"/>
+      <w:r>
+        <w:rPr>
+          <w:rFonts w:ascii="Agency FB" w:hAnsi="Agency FB"/>
+          <w:color w:val="00B050"/>
+        </w:rPr>
+        <w:t>.</w:t>
       </w:r>
     </w:p>
     <w:p>
@@ -1130,7 +1666,23 @@
           <w:rFonts w:ascii="Agency FB" w:hAnsi="Agency FB"/>
           <w:color w:val="00B050"/>
         </w:rPr>
-        <w:t>Conversion de certains messages affichés en informations loguées, conversion de « print() » en « logging.info() ».</w:t>
+        <w:t>Conversion de certains messages affichés en informations loguées, conversion de « </w:t>
+      </w:r>
+      <w:proofErr w:type="spellStart"/>
+      <w:r>
+        <w:rPr>
+          <w:rFonts w:ascii="Agency FB" w:hAnsi="Agency FB"/>
+          <w:color w:val="00B050"/>
+        </w:rPr>
+        <w:t>print</w:t>
+      </w:r>
+      <w:proofErr w:type="spellEnd"/>
+      <w:r>
+        <w:rPr>
+          <w:rFonts w:ascii="Agency FB" w:hAnsi="Agency FB"/>
+          <w:color w:val="00B050"/>
+        </w:rPr>
+        <w:t>() » en « logging.info() ».</w:t>
       </w:r>
     </w:p>
     <w:p>
@@ -1213,12 +1765,21 @@
         </w:rPr>
         <w:t>« </w:t>
       </w:r>
-      <w:r>
-        <w:rPr>
-          <w:rFonts w:ascii="Agency FB" w:hAnsi="Agency FB"/>
-          <w:color w:val="00B050"/>
-        </w:rPr>
-        <w:t>stop_move_avatar()</w:t>
+      <w:proofErr w:type="spellStart"/>
+      <w:r>
+        <w:rPr>
+          <w:rFonts w:ascii="Agency FB" w:hAnsi="Agency FB"/>
+          <w:color w:val="00B050"/>
+        </w:rPr>
+        <w:t>stop_move_avatar</w:t>
+      </w:r>
+      <w:proofErr w:type="spellEnd"/>
+      <w:r>
+        <w:rPr>
+          <w:rFonts w:ascii="Agency FB" w:hAnsi="Agency FB"/>
+          <w:color w:val="00B050"/>
+        </w:rPr>
+        <w:t>()</w:t>
       </w:r>
       <w:r>
         <w:rPr>
@@ -1252,7 +1813,23 @@
           <w:rFonts w:ascii="Agency FB" w:hAnsi="Agency FB"/>
           <w:color w:val="00B050"/>
         </w:rPr>
-        <w:t>Suppression de la méthode « stop_move_avatar() ».</w:t>
+        <w:t>Suppression de la méthode « </w:t>
+      </w:r>
+      <w:proofErr w:type="spellStart"/>
+      <w:r>
+        <w:rPr>
+          <w:rFonts w:ascii="Agency FB" w:hAnsi="Agency FB"/>
+          <w:color w:val="00B050"/>
+        </w:rPr>
+        <w:t>stop_move_avatar</w:t>
+      </w:r>
+      <w:proofErr w:type="spellEnd"/>
+      <w:r>
+        <w:rPr>
+          <w:rFonts w:ascii="Agency FB" w:hAnsi="Agency FB"/>
+          <w:color w:val="00B050"/>
+        </w:rPr>
+        <w:t>() ».</w:t>
       </w:r>
     </w:p>
     <w:p>
@@ -1273,30 +1850,52 @@
           <w:color w:val="00B050"/>
         </w:rPr>
         <w:t>Factorisation des fonctions d’initialisation du programme.</w:t>
+      </w:r>
+    </w:p>
+    <w:p>
+      <w:pPr>
+        <w:pStyle w:val="Paragraphedeliste"/>
+        <w:numPr>
+          <w:ilvl w:val="0"/>
+          <w:numId w:val="1"/>
+        </w:numPr>
+        <w:rPr>
+          <w:rFonts w:ascii="Agency FB" w:hAnsi="Agency FB"/>
+          <w:color w:val="00B050"/>
+        </w:rPr>
+      </w:pPr>
+      <w:r>
+        <w:rPr>
+          <w:rFonts w:ascii="Agency FB" w:hAnsi="Agency FB"/>
+          <w:color w:val="00B050"/>
+        </w:rPr>
+        <w:t>Factorisation des fonctions d’initialisation du programme.</w:t>
+      </w:r>
+      <w:r>
+        <w:rPr>
+          <w:rFonts w:ascii="Agency FB" w:hAnsi="Agency FB"/>
+          <w:color w:val="00B050"/>
+        </w:rPr>
+        <w:t xml:space="preserve"> Préparation des emplacements des « </w:t>
+      </w:r>
+      <w:proofErr w:type="spellStart"/>
+      <w:r>
+        <w:rPr>
+          <w:rFonts w:ascii="Agency FB" w:hAnsi="Agency FB"/>
+          <w:color w:val="00B050"/>
+        </w:rPr>
+        <w:t>DocsStrings</w:t>
+      </w:r>
+      <w:proofErr w:type="spellEnd"/>
+      <w:r>
+        <w:rPr>
+          <w:rFonts w:ascii="Agency FB" w:hAnsi="Agency FB"/>
+          <w:color w:val="00B050"/>
+        </w:rPr>
+        <w:t> ».</w:t>
       </w:r>
       <w:bookmarkStart w:id="0" w:name="_GoBack"/>
       <w:bookmarkEnd w:id="0"/>
-      <w:r>
-        <w:rPr>
-          <w:rFonts w:ascii="Agency FB" w:hAnsi="Agency FB"/>
-          <w:color w:val="00B050"/>
-        </w:rPr>
-        <w:t xml:space="preserve"> </w:t>
-      </w:r>
-      <w:r>
-        <w:rPr>
-          <w:rFonts w:ascii="Agency FB" w:hAnsi="Agency FB"/>
-          <w:color w:val="00B050"/>
-        </w:rPr>
-        <w:t xml:space="preserve"> </w:t>
-      </w:r>
-      <w:r>
-        <w:rPr>
-          <w:rFonts w:ascii="Agency FB" w:hAnsi="Agency FB"/>
-          <w:color w:val="00B050"/>
-        </w:rPr>
-        <w:t xml:space="preserve"> </w:t>
-      </w:r>
     </w:p>
     <w:sectPr>
       <w:pgSz w:w="11906" w:h="16838"/>

</xml_diff>